<commit_message>
config bearbeiten und Doku
</commit_message>
<xml_diff>
--- a/Fehlzeiten_Doku.docx
+++ b/Fehlzeiten_Doku.docx
@@ -417,7 +417,7 @@
       <w:sdtContent>
         <w:p>
           <w:pPr>
-            <w:pStyle w:val="TOCHeading"/>
+            <w:pStyle w:val="Inhaltsverzeichnisberschrift"/>
             <w:jc w:val="center"/>
             <w:rPr>
               <w:b/>
@@ -436,7 +436,7 @@
         </w:p>
         <w:p>
           <w:pPr>
-            <w:pStyle w:val="TOC1"/>
+            <w:pStyle w:val="Verzeichnis1"/>
             <w:rPr>
               <w:rFonts w:eastAsiaTheme="minorEastAsia"/>
               <w:color w:val="auto"/>
@@ -524,7 +524,7 @@
         </w:p>
         <w:p>
           <w:pPr>
-            <w:pStyle w:val="TOC2"/>
+            <w:pStyle w:val="Verzeichnis2"/>
             <w:rPr>
               <w:rFonts w:eastAsiaTheme="minorEastAsia"/>
               <w:lang w:eastAsia="de-DE"/>
@@ -595,7 +595,7 @@
         </w:p>
         <w:p>
           <w:pPr>
-            <w:pStyle w:val="TOC2"/>
+            <w:pStyle w:val="Verzeichnis2"/>
             <w:rPr>
               <w:rFonts w:eastAsiaTheme="minorEastAsia"/>
               <w:lang w:eastAsia="de-DE"/>
@@ -666,7 +666,7 @@
         </w:p>
         <w:p>
           <w:pPr>
-            <w:pStyle w:val="TOC2"/>
+            <w:pStyle w:val="Verzeichnis2"/>
             <w:rPr>
               <w:rFonts w:eastAsiaTheme="minorEastAsia"/>
               <w:lang w:eastAsia="de-DE"/>
@@ -731,7 +731,7 @@
         </w:p>
         <w:p>
           <w:pPr>
-            <w:pStyle w:val="TOC1"/>
+            <w:pStyle w:val="Verzeichnis1"/>
             <w:rPr>
               <w:rFonts w:eastAsiaTheme="minorEastAsia"/>
               <w:color w:val="auto"/>
@@ -804,7 +804,7 @@
         </w:p>
         <w:p>
           <w:pPr>
-            <w:pStyle w:val="TOC2"/>
+            <w:pStyle w:val="Verzeichnis2"/>
             <w:rPr>
               <w:rFonts w:eastAsiaTheme="minorEastAsia"/>
               <w:lang w:eastAsia="de-DE"/>
@@ -875,7 +875,7 @@
         </w:p>
         <w:p>
           <w:pPr>
-            <w:pStyle w:val="TOC2"/>
+            <w:pStyle w:val="Verzeichnis2"/>
             <w:rPr>
               <w:rFonts w:eastAsiaTheme="minorEastAsia"/>
               <w:lang w:eastAsia="de-DE"/>
@@ -946,7 +946,7 @@
         </w:p>
         <w:p>
           <w:pPr>
-            <w:pStyle w:val="TOC2"/>
+            <w:pStyle w:val="Verzeichnis2"/>
             <w:rPr>
               <w:rFonts w:eastAsiaTheme="minorEastAsia"/>
               <w:lang w:eastAsia="de-DE"/>
@@ -1017,7 +1017,7 @@
         </w:p>
         <w:p>
           <w:pPr>
-            <w:pStyle w:val="TOC1"/>
+            <w:pStyle w:val="Verzeichnis1"/>
             <w:rPr>
               <w:rFonts w:eastAsiaTheme="minorEastAsia"/>
               <w:color w:val="auto"/>
@@ -1090,7 +1090,7 @@
         </w:p>
         <w:p>
           <w:pPr>
-            <w:pStyle w:val="TOC2"/>
+            <w:pStyle w:val="Verzeichnis2"/>
             <w:rPr>
               <w:rFonts w:eastAsiaTheme="minorEastAsia"/>
               <w:lang w:eastAsia="de-DE"/>
@@ -1161,7 +1161,7 @@
         </w:p>
         <w:p>
           <w:pPr>
-            <w:pStyle w:val="TOC2"/>
+            <w:pStyle w:val="Verzeichnis2"/>
             <w:rPr>
               <w:rFonts w:eastAsiaTheme="minorEastAsia"/>
               <w:lang w:eastAsia="de-DE"/>
@@ -1232,7 +1232,7 @@
         </w:p>
         <w:p>
           <w:pPr>
-            <w:pStyle w:val="TOC2"/>
+            <w:pStyle w:val="Verzeichnis2"/>
             <w:rPr>
               <w:rFonts w:eastAsiaTheme="minorEastAsia"/>
               <w:lang w:eastAsia="de-DE"/>
@@ -1274,7 +1274,7 @@
         </w:p>
         <w:p>
           <w:pPr>
-            <w:pStyle w:val="TOC2"/>
+            <w:pStyle w:val="Verzeichnis2"/>
             <w:rPr>
               <w:rFonts w:eastAsiaTheme="minorEastAsia"/>
               <w:lang w:eastAsia="de-DE"/>
@@ -1345,7 +1345,7 @@
         </w:p>
         <w:p>
           <w:pPr>
-            <w:pStyle w:val="TOC1"/>
+            <w:pStyle w:val="Verzeichnis1"/>
             <w:rPr>
               <w:rFonts w:eastAsiaTheme="minorEastAsia"/>
               <w:color w:val="auto"/>
@@ -1389,7 +1389,7 @@
         </w:p>
         <w:p>
           <w:pPr>
-            <w:pStyle w:val="TOC2"/>
+            <w:pStyle w:val="Verzeichnis2"/>
             <w:rPr>
               <w:rFonts w:eastAsiaTheme="minorEastAsia"/>
               <w:lang w:eastAsia="de-DE"/>
@@ -1431,7 +1431,7 @@
         </w:p>
         <w:p>
           <w:pPr>
-            <w:pStyle w:val="TOC1"/>
+            <w:pStyle w:val="Verzeichnis1"/>
             <w:rPr>
               <w:rFonts w:eastAsiaTheme="minorEastAsia"/>
               <w:color w:val="auto"/>
@@ -1504,7 +1504,7 @@
         </w:p>
         <w:p>
           <w:pPr>
-            <w:pStyle w:val="TOC2"/>
+            <w:pStyle w:val="Verzeichnis2"/>
             <w:rPr>
               <w:rFonts w:eastAsiaTheme="minorEastAsia"/>
               <w:lang w:eastAsia="de-DE"/>
@@ -1575,7 +1575,7 @@
         </w:p>
         <w:p>
           <w:pPr>
-            <w:pStyle w:val="TOC2"/>
+            <w:pStyle w:val="Verzeichnis2"/>
             <w:rPr>
               <w:rFonts w:eastAsiaTheme="minorEastAsia"/>
               <w:lang w:eastAsia="de-DE"/>
@@ -1617,7 +1617,7 @@
         </w:p>
         <w:p>
           <w:pPr>
-            <w:pStyle w:val="TOC1"/>
+            <w:pStyle w:val="Verzeichnis1"/>
             <w:rPr>
               <w:rFonts w:eastAsiaTheme="minorEastAsia"/>
               <w:color w:val="auto"/>
@@ -1661,7 +1661,7 @@
         </w:p>
         <w:p>
           <w:pPr>
-            <w:pStyle w:val="TOC2"/>
+            <w:pStyle w:val="Verzeichnis2"/>
             <w:rPr>
               <w:rFonts w:eastAsiaTheme="minorEastAsia"/>
               <w:lang w:eastAsia="de-DE"/>
@@ -1703,7 +1703,7 @@
         </w:p>
         <w:p>
           <w:pPr>
-            <w:pStyle w:val="TOC2"/>
+            <w:pStyle w:val="Verzeichnis2"/>
             <w:rPr>
               <w:rFonts w:eastAsiaTheme="minorEastAsia"/>
               <w:lang w:eastAsia="de-DE"/>
@@ -1745,7 +1745,7 @@
         </w:p>
         <w:p>
           <w:pPr>
-            <w:pStyle w:val="TOC3"/>
+            <w:pStyle w:val="Verzeichnis3"/>
             <w:tabs>
               <w:tab w:val="left" w:pos="1320"/>
               <w:tab w:val="right" w:leader="dot" w:pos="9062"/>
@@ -1797,7 +1797,7 @@
         </w:p>
         <w:p>
           <w:pPr>
-            <w:pStyle w:val="TOC3"/>
+            <w:pStyle w:val="Verzeichnis3"/>
             <w:tabs>
               <w:tab w:val="left" w:pos="1320"/>
               <w:tab w:val="right" w:leader="dot" w:pos="9062"/>
@@ -1849,7 +1849,7 @@
         </w:p>
         <w:p>
           <w:pPr>
-            <w:pStyle w:val="TOC3"/>
+            <w:pStyle w:val="Verzeichnis3"/>
             <w:tabs>
               <w:tab w:val="left" w:pos="1320"/>
               <w:tab w:val="right" w:leader="dot" w:pos="9062"/>
@@ -1901,7 +1901,7 @@
         </w:p>
         <w:p>
           <w:pPr>
-            <w:pStyle w:val="TOC1"/>
+            <w:pStyle w:val="Verzeichnis1"/>
             <w:rPr>
               <w:rFonts w:eastAsiaTheme="minorEastAsia"/>
               <w:color w:val="auto"/>
@@ -1945,7 +1945,7 @@
         </w:p>
         <w:p>
           <w:pPr>
-            <w:pStyle w:val="TOC2"/>
+            <w:pStyle w:val="Verzeichnis2"/>
             <w:rPr>
               <w:rFonts w:eastAsiaTheme="minorEastAsia"/>
               <w:lang w:eastAsia="de-DE"/>
@@ -1987,7 +1987,7 @@
         </w:p>
         <w:p>
           <w:pPr>
-            <w:pStyle w:val="TOC1"/>
+            <w:pStyle w:val="Verzeichnis1"/>
             <w:rPr>
               <w:rFonts w:eastAsiaTheme="minorEastAsia"/>
               <w:lang w:eastAsia="de-DE"/>
@@ -2031,7 +2031,7 @@
         </w:p>
         <w:p>
           <w:pPr>
-            <w:pStyle w:val="TOC2"/>
+            <w:pStyle w:val="Verzeichnis2"/>
             <w:rPr>
               <w:rFonts w:eastAsiaTheme="minorEastAsia"/>
               <w:lang w:eastAsia="de-DE"/>
@@ -2073,7 +2073,7 @@
         </w:p>
         <w:p>
           <w:pPr>
-            <w:pStyle w:val="TOC2"/>
+            <w:pStyle w:val="Verzeichnis2"/>
             <w:rPr>
               <w:rFonts w:eastAsiaTheme="minorEastAsia"/>
               <w:lang w:eastAsia="de-DE"/>
@@ -2115,7 +2115,7 @@
         </w:p>
         <w:p>
           <w:pPr>
-            <w:pStyle w:val="TOC2"/>
+            <w:pStyle w:val="Verzeichnis2"/>
             <w:rPr>
               <w:rFonts w:eastAsiaTheme="minorEastAsia"/>
               <w:lang w:eastAsia="de-DE"/>
@@ -2175,7 +2175,7 @@
     </w:p>
     <w:p>
       <w:pPr>
-        <w:pStyle w:val="Heading1"/>
+        <w:pStyle w:val="berschrift1"/>
         <w:numPr>
           <w:ilvl w:val="0"/>
           <w:numId w:val="5"/>
@@ -2219,7 +2219,7 @@
     </w:p>
     <w:p>
       <w:pPr>
-        <w:pStyle w:val="Heading2"/>
+        <w:pStyle w:val="berschrift2"/>
         <w:spacing w:line="360" w:lineRule="auto"/>
         <w:rPr>
           <w:color w:val="00B050"/>
@@ -2278,7 +2278,7 @@
     </w:p>
     <w:p>
       <w:pPr>
-        <w:pStyle w:val="Heading1"/>
+        <w:pStyle w:val="berschrift1"/>
         <w:numPr>
           <w:ilvl w:val="0"/>
           <w:numId w:val="5"/>
@@ -2304,7 +2304,7 @@
     </w:p>
     <w:p>
       <w:pPr>
-        <w:pStyle w:val="Heading1"/>
+        <w:pStyle w:val="berschrift1"/>
         <w:numPr>
           <w:ilvl w:val="0"/>
           <w:numId w:val="0"/>
@@ -2350,7 +2350,7 @@
     <w:p/>
     <w:p>
       <w:pPr>
-        <w:pStyle w:val="Heading2"/>
+        <w:pStyle w:val="berschrift2"/>
         <w:spacing w:line="360" w:lineRule="auto"/>
         <w:rPr>
           <w:color w:val="00B050"/>
@@ -2367,7 +2367,7 @@
     </w:p>
     <w:p>
       <w:pPr>
-        <w:pStyle w:val="Heading2"/>
+        <w:pStyle w:val="berschrift2"/>
         <w:numPr>
           <w:ilvl w:val="0"/>
           <w:numId w:val="0"/>
@@ -2481,7 +2481,7 @@
     </w:p>
     <w:p>
       <w:pPr>
-        <w:pStyle w:val="Heading2"/>
+        <w:pStyle w:val="berschrift2"/>
         <w:spacing w:line="360" w:lineRule="auto"/>
       </w:pPr>
       <w:bookmarkStart w:id="3" w:name="_Hlk101254827"/>
@@ -2555,7 +2555,7 @@
     </w:p>
     <w:p>
       <w:pPr>
-        <w:pStyle w:val="Heading2"/>
+        <w:pStyle w:val="berschrift2"/>
         <w:spacing w:line="360" w:lineRule="auto"/>
       </w:pPr>
       <w:r>
@@ -2563,6 +2563,18 @@
           <w:color w:val="00B050"/>
         </w:rPr>
         <w:t>Abweichen zum Antrag</w:t>
+      </w:r>
+    </w:p>
+    <w:p>
+      <w:pPr>
+        <w:pStyle w:val="berschrift2"/>
+        <w:spacing w:line="360" w:lineRule="auto"/>
+      </w:pPr>
+      <w:r>
+        <w:rPr>
+          <w:color w:val="00B050"/>
+        </w:rPr>
+        <w:t>Projektumfeld</w:t>
       </w:r>
     </w:p>
     <w:p>
@@ -2573,25 +2585,23 @@
     </w:p>
     <w:p>
       <w:pPr>
-        <w:pStyle w:val="Heading2"/>
+        <w:pStyle w:val="berschrift2"/>
         <w:spacing w:line="360" w:lineRule="auto"/>
-      </w:pPr>
-      <w:r>
         <w:rPr>
           <w:color w:val="00B050"/>
         </w:rPr>
-        <w:t>Projektumfeld</w:t>
-      </w:r>
-    </w:p>
-    <w:p>
-      <w:pPr>
-        <w:ind w:left="360"/>
-        <w:contextualSpacing/>
-      </w:pPr>
-    </w:p>
-    <w:p>
-      <w:pPr>
-        <w:pStyle w:val="Heading2"/>
+      </w:pPr>
+      <w:r>
+        <w:rPr>
+          <w:color w:val="00B050"/>
+        </w:rPr>
+        <w:t>Prozessschnittstellen</w:t>
+      </w:r>
+    </w:p>
+    <w:p/>
+    <w:p>
+      <w:pPr>
+        <w:pStyle w:val="berschrift1"/>
         <w:spacing w:line="360" w:lineRule="auto"/>
         <w:rPr>
           <w:color w:val="00B050"/>
@@ -2601,56 +2611,40 @@
         <w:rPr>
           <w:color w:val="00B050"/>
         </w:rPr>
-        <w:t>Prozessschnittstellen</w:t>
-      </w:r>
+        <w:t>Ressorcen und Ablaufplanung</w:t>
+      </w:r>
+    </w:p>
+    <w:p>
+      <w:r>
+        <w:t>In der Projektplanung soll die notwendige Zeit und die benötigten Ressourcen in eine für die Entwicklung</w:t>
+      </w:r>
+      <w:r>
+        <w:t xml:space="preserve"> </w:t>
+      </w:r>
+      <w:r>
+        <w:t>sinnvolle Struktur gebracht werden. Dazu wird der Ablauf des Projektes geplant und erfasst.</w:t>
+      </w:r>
+    </w:p>
+    <w:p>
+      <w:pPr>
+        <w:pStyle w:val="berschrift2"/>
+        <w:spacing w:line="276" w:lineRule="auto"/>
+        <w:rPr>
+          <w:color w:val="00B050"/>
+        </w:rPr>
+      </w:pPr>
+      <w:bookmarkStart w:id="4" w:name="_Toc100836556"/>
+      <w:r>
+        <w:rPr>
+          <w:color w:val="00B050"/>
+        </w:rPr>
+        <w:t>Ressourcenplanung</w:t>
+      </w:r>
+      <w:bookmarkEnd w:id="4"/>
     </w:p>
     <w:p/>
     <w:p>
       <w:pPr>
-        <w:pStyle w:val="Heading1"/>
-        <w:spacing w:line="360" w:lineRule="auto"/>
-        <w:rPr>
-          <w:color w:val="00B050"/>
-        </w:rPr>
-      </w:pPr>
-      <w:r>
-        <w:rPr>
-          <w:color w:val="00B050"/>
-        </w:rPr>
-        <w:t>Ressorcen und Ablaufplanung</w:t>
-      </w:r>
-    </w:p>
-    <w:p>
-      <w:r>
-        <w:t>In der Projektplanung soll die notwendige Zeit und die benötigten Ressourcen in eine für die Entwicklung</w:t>
-      </w:r>
-      <w:r>
-        <w:t xml:space="preserve"> </w:t>
-      </w:r>
-      <w:r>
-        <w:t>sinnvolle Struktur gebracht werden. Dazu wird der Ablauf des Projektes geplant und erfasst.</w:t>
-      </w:r>
-    </w:p>
-    <w:p>
-      <w:pPr>
-        <w:pStyle w:val="Heading2"/>
-        <w:spacing w:line="276" w:lineRule="auto"/>
-        <w:rPr>
-          <w:color w:val="00B050"/>
-        </w:rPr>
-      </w:pPr>
-      <w:bookmarkStart w:id="4" w:name="_Toc100836556"/>
-      <w:r>
-        <w:rPr>
-          <w:color w:val="00B050"/>
-        </w:rPr>
-        <w:t>Ressourcenplanung</w:t>
-      </w:r>
-      <w:bookmarkEnd w:id="4"/>
-    </w:p>
-    <w:p/>
-    <w:p>
-      <w:pPr>
         <w:spacing w:after="0" w:line="240" w:lineRule="auto"/>
       </w:pPr>
       <w:r>
@@ -2670,7 +2664,7 @@
     </w:p>
     <w:p>
       <w:pPr>
-        <w:pStyle w:val="ListParagraph"/>
+        <w:pStyle w:val="Listenabsatz"/>
         <w:numPr>
           <w:ilvl w:val="0"/>
           <w:numId w:val="12"/>
@@ -2683,7 +2677,7 @@
     </w:p>
     <w:p>
       <w:pPr>
-        <w:pStyle w:val="ListParagraph"/>
+        <w:pStyle w:val="Listenabsatz"/>
         <w:numPr>
           <w:ilvl w:val="0"/>
           <w:numId w:val="12"/>
@@ -2696,7 +2690,7 @@
     </w:p>
     <w:p>
       <w:pPr>
-        <w:pStyle w:val="ListParagraph"/>
+        <w:pStyle w:val="Listenabsatz"/>
         <w:numPr>
           <w:ilvl w:val="0"/>
           <w:numId w:val="12"/>
@@ -2709,7 +2703,7 @@
     </w:p>
     <w:p>
       <w:pPr>
-        <w:pStyle w:val="ListParagraph"/>
+        <w:pStyle w:val="Listenabsatz"/>
         <w:numPr>
           <w:ilvl w:val="0"/>
           <w:numId w:val="12"/>
@@ -2733,20 +2727,10 @@
         <w:t>Die im Projekt eingesetzten Softwarebibliotheken unterliegen der GPL V3. Die zur Entwicklung notwendigen Hard- und Softwareprodukte wurden vom Ausbildungsbetrieb zur Verfügung gestellt.</w:t>
       </w:r>
     </w:p>
-    <w:p>
-      <w:pPr>
-        <w:spacing w:after="0" w:line="240" w:lineRule="auto"/>
-      </w:pPr>
-    </w:p>
-    <w:p>
-      <w:pPr>
-        <w:spacing w:after="0" w:line="240" w:lineRule="auto"/>
-      </w:pPr>
-    </w:p>
     <w:p/>
     <w:p>
       <w:pPr>
-        <w:pStyle w:val="Heading2"/>
+        <w:pStyle w:val="berschrift2"/>
         <w:rPr>
           <w:color w:val="00B050"/>
         </w:rPr>
@@ -2838,7 +2822,7 @@
     </w:p>
     <w:tbl>
       <w:tblPr>
-        <w:tblStyle w:val="GridTable2-Accent1"/>
+        <w:tblStyle w:val="Gitternetztabelle2Akzent1"/>
         <w:tblW w:w="9225" w:type="dxa"/>
         <w:tblLook w:val="04A0" w:firstRow="1" w:lastRow="0" w:firstColumn="1" w:lastColumn="0" w:noHBand="0" w:noVBand="1"/>
       </w:tblPr>
@@ -2861,7 +2845,6 @@
           </w:tcPr>
           <w:p>
             <w:r>
-              <w:lastRenderedPageBreak/>
               <w:t>Aufgabe</w:t>
             </w:r>
           </w:p>
@@ -3086,7 +3069,7 @@
     <w:p/>
     <w:p>
       <w:pPr>
-        <w:pStyle w:val="Heading2"/>
+        <w:pStyle w:val="berschrift2"/>
         <w:spacing w:line="360" w:lineRule="auto"/>
         <w:rPr>
           <w:color w:val="00B050"/>
@@ -3143,7 +3126,7 @@
     <w:p/>
     <w:tbl>
       <w:tblPr>
-        <w:tblStyle w:val="GridTable2-Accent5"/>
+        <w:tblStyle w:val="Gitternetztabelle2Akzent5"/>
         <w:tblW w:w="0" w:type="auto"/>
         <w:tblLook w:val="04E0" w:firstRow="1" w:lastRow="1" w:firstColumn="1" w:lastColumn="0" w:noHBand="0" w:noVBand="1"/>
       </w:tblPr>
@@ -3427,13 +3410,13 @@
     </w:tbl>
     <w:p>
       <w:pPr>
-        <w:pStyle w:val="Caption"/>
+        <w:pStyle w:val="Beschriftung"/>
         <w:keepNext/>
       </w:pPr>
     </w:p>
     <w:p>
       <w:pPr>
-        <w:pStyle w:val="Heading1"/>
+        <w:pStyle w:val="berschrift1"/>
         <w:rPr>
           <w:color w:val="00B050"/>
         </w:rPr>
@@ -3454,7 +3437,7 @@
     <w:p/>
     <w:p>
       <w:pPr>
-        <w:pStyle w:val="Heading2"/>
+        <w:pStyle w:val="berschrift2"/>
         <w:spacing w:line="360" w:lineRule="auto"/>
         <w:rPr>
           <w:color w:val="00B050"/>
@@ -3695,7 +3678,7 @@
     </w:p>
     <w:p>
       <w:pPr>
-        <w:pStyle w:val="Heading2"/>
+        <w:pStyle w:val="berschrift2"/>
         <w:spacing w:line="360" w:lineRule="auto"/>
         <w:rPr>
           <w:color w:val="00B050"/>
@@ -3705,14 +3688,68 @@
         <w:rPr>
           <w:color w:val="00B050"/>
         </w:rPr>
+        <w:t>Vorgehens</w:t>
+      </w:r>
+      <w:r>
+        <w:rPr>
+          <w:color w:val="00B050"/>
+        </w:rPr>
+        <w:t>weise</w:t>
+      </w:r>
+    </w:p>
+    <w:p>
+      <w:pPr>
+        <w:spacing w:after="0"/>
+      </w:pPr>
+      <w:r>
+        <w:t xml:space="preserve">Um eine flexible Umsetzung der Anforderungen zu ermöglichen, habe ich mich für den  </w:t>
+      </w:r>
+    </w:p>
+    <w:p>
+      <w:pPr>
+        <w:spacing w:after="0"/>
+      </w:pPr>
+      <w:r>
         <w:lastRenderedPageBreak/>
-        <w:t>Vorgehens</w:t>
-      </w:r>
-      <w:r>
+        <w:t>SCRUM Entwicklungsprozess entschieden</w:t>
+      </w:r>
+      <w:r>
+        <w:t>,</w:t>
+      </w:r>
+      <w:r>
+        <w:t xml:space="preserve"> SCRUM</w:t>
+      </w:r>
+      <w:r>
+        <w:t xml:space="preserve"> </w:t>
+      </w:r>
+      <w:r>
+        <w:t>ist für Projekte geeignet, in denen viel Unklarheit herrscht. Häufig sind dies Vorhaben, die nach neuen Lösungen suchen und deren Kombination aus unvorhersehbaren Risiken der Implementierung und noch unklaren Anforderungen bestehen.</w:t>
+      </w:r>
+    </w:p>
+    <w:p>
+      <w:pPr>
+        <w:spacing w:after="0"/>
+      </w:pPr>
+    </w:p>
+    <w:p>
+      <w:pPr>
+        <w:pStyle w:val="berschrift2"/>
+        <w:spacing w:line="360" w:lineRule="auto"/>
         <w:rPr>
           <w:color w:val="00B050"/>
         </w:rPr>
-        <w:t>weise</w:t>
+      </w:pPr>
+      <w:r>
+        <w:rPr>
+          <w:color w:val="00B050"/>
+        </w:rPr>
+        <w:t>Arbeits</w:t>
+      </w:r>
+      <w:r>
+        <w:rPr>
+          <w:color w:val="00B050"/>
+        </w:rPr>
+        <w:t xml:space="preserve">schritte </w:t>
       </w:r>
     </w:p>
     <w:p>
@@ -3720,53 +3757,187 @@
         <w:spacing w:after="0"/>
       </w:pPr>
       <w:r>
-        <w:t xml:space="preserve">Um eine flexible Umsetzung der Anforderungen zu ermöglichen, habe ich mich für den  </w:t>
+        <w:t xml:space="preserve">Bevor ich mit der Arbeit angefangen habe, </w:t>
+      </w:r>
+      <w:r>
+        <w:t xml:space="preserve">der Projektunterstützer </w:t>
+      </w:r>
+      <w:r>
+        <w:t>bat mich</w:t>
+      </w:r>
+      <w:r>
+        <w:t>, ei</w:t>
+      </w:r>
+      <w:r>
+        <w:t>n</w:t>
+      </w:r>
+      <w:r>
+        <w:t xml:space="preserve"> neues</w:t>
+      </w:r>
+      <w:r>
+        <w:t xml:space="preserve"> Repository </w:t>
+      </w:r>
+      <w:r>
+        <w:t>auf</w:t>
+      </w:r>
+      <w:r>
+        <w:t xml:space="preserve"> GitHub</w:t>
+      </w:r>
+      <w:r>
+        <w:t xml:space="preserve"> </w:t>
+      </w:r>
+      <w:r>
+        <w:t>einzurichten</w:t>
+      </w:r>
+      <w:r>
+        <w:t xml:space="preserve">, </w:t>
+      </w:r>
+      <w:r>
+        <w:t xml:space="preserve">die </w:t>
+      </w:r>
+      <w:r>
+        <w:t xml:space="preserve">ihm die Möglichkeit geben, die </w:t>
+      </w:r>
+      <w:r>
+        <w:t>A</w:t>
+      </w:r>
+      <w:r>
+        <w:t xml:space="preserve">nderungen </w:t>
+      </w:r>
+      <w:r>
+        <w:t xml:space="preserve">zu </w:t>
+      </w:r>
+      <w:r>
+        <w:t>beobachten</w:t>
+      </w:r>
+      <w:r>
+        <w:t xml:space="preserve"> und einfach die</w:t>
+      </w:r>
+      <w:r>
+        <w:t xml:space="preserve"> Arbeitsschritte </w:t>
+      </w:r>
+      <w:r>
+        <w:t>zu beobachten und das Code zu speichern und sichern.</w:t>
       </w:r>
     </w:p>
     <w:p>
       <w:pPr>
         <w:spacing w:after="0"/>
       </w:pPr>
-      <w:r>
-        <w:t>SCRUM Entwicklungsprozess entschieden</w:t>
-      </w:r>
-      <w:r>
-        <w:t>,</w:t>
-      </w:r>
-      <w:r>
-        <w:t xml:space="preserve"> SCRUM</w:t>
-      </w:r>
-      <w:r>
+    </w:p>
+    <w:p>
+      <w:pPr>
+        <w:spacing w:after="0"/>
+      </w:pPr>
+      <w:r>
+        <w:t xml:space="preserve">Ich habe einen Framework aus Bootstrap ausgesucht, </w:t>
+      </w:r>
+      <w:r>
+        <w:t>Bootstrap ist ein Frontend-Framework, mit dessen Hilfe Webentwickler geräteübergreifende Websites verschiedenster Art erstellen können. Zu diesem Zweck bietet das Open-Source-Projekt diverse Gestaltungsvorlagen, die auf HTML und CSS basieren, sowie optionale JavaScript-Erweiterungen.</w:t>
+      </w:r>
+      <w:r>
+        <w:t xml:space="preserve"> Und dann habe ich das Framework bearbeitet und auf meine Anforderungen umgestellt.</w:t>
+      </w:r>
+    </w:p>
+    <w:p>
+      <w:pPr>
+        <w:spacing w:after="0"/>
+      </w:pPr>
+    </w:p>
+    <w:p>
+      <w:pPr>
+        <w:spacing w:after="0"/>
+      </w:pPr>
+      <w:r>
+        <w:t>Ich habe zunächst mein DatenBank (fehlzeitdb) hergestellt, die aus 2 Tabellen besteht.</w:t>
+      </w:r>
+    </w:p>
+    <w:p>
+      <w:pPr>
+        <w:pStyle w:val="Listenabsatz"/>
+        <w:numPr>
+          <w:ilvl w:val="0"/>
+          <w:numId w:val="22"/>
+        </w:numPr>
+        <w:spacing w:after="0"/>
+        <w:rPr>
+          <w:lang w:val="en-GB"/>
+        </w:rPr>
+      </w:pPr>
+      <w:r>
+        <w:rPr>
+          <w:lang w:val="en-GB"/>
+        </w:rPr>
+        <w:t xml:space="preserve">tbl_users: </w:t>
+      </w:r>
+      <w:r>
+        <w:rPr>
+          <w:sz w:val="20"/>
+          <w:szCs w:val="20"/>
+          <w:lang w:val="en-GB"/>
+        </w:rPr>
+        <w:t>[</w:t>
+      </w:r>
+      <w:r>
+        <w:rPr>
+          <w:lang w:val="en-GB"/>
+        </w:rPr>
+        <w:t>id(int)</w:t>
+      </w:r>
+      <w:r>
+        <w:rPr>
+          <w:lang w:val="en-GB"/>
+        </w:rPr>
+        <w:t>PK</w:t>
+      </w:r>
+      <w:r>
+        <w:rPr>
+          <w:lang w:val="en-GB"/>
+        </w:rPr>
+        <w:t>, vorname(varchar), nachname(varchar),</w:t>
+      </w:r>
+      <w:r>
+        <w:rPr>
+          <w:lang w:val="en-GB"/>
+        </w:rPr>
         <w:t xml:space="preserve"> </w:t>
       </w:r>
       <w:r>
-        <w:t>ist für Projekte geeignet, in denen viel Unklarheit herrscht. Häufig sind dies Vorhaben, die nach neuen Lösungen suchen und deren Kombination aus unvorhersehbaren Risiken der Implementierung und noch unklaren Anforderungen bestehen.</w:t>
-      </w:r>
-    </w:p>
-    <w:p>
-      <w:pPr>
+        <w:rPr>
+          <w:lang w:val="en-GB"/>
+        </w:rPr>
+        <w:t>b_name(varchar), pass</w:t>
+      </w:r>
+      <w:r>
+        <w:rPr>
+          <w:lang w:val="en-GB"/>
+        </w:rPr>
+        <w:t>(varchar), role(int)].</w:t>
+      </w:r>
+    </w:p>
+    <w:p>
+      <w:pPr>
+        <w:pStyle w:val="Listenabsatz"/>
+        <w:numPr>
+          <w:ilvl w:val="0"/>
+          <w:numId w:val="22"/>
+        </w:numPr>
         <w:spacing w:after="0"/>
       </w:pPr>
-    </w:p>
-    <w:p>
-      <w:pPr>
-        <w:pStyle w:val="Heading2"/>
-        <w:spacing w:line="360" w:lineRule="auto"/>
-        <w:rPr>
-          <w:color w:val="00B050"/>
-        </w:rPr>
-      </w:pPr>
-      <w:r>
-        <w:rPr>
-          <w:color w:val="00B050"/>
-        </w:rPr>
-        <w:t>Arbeits</w:t>
-      </w:r>
-      <w:r>
-        <w:rPr>
-          <w:color w:val="00B050"/>
-        </w:rPr>
-        <w:t xml:space="preserve">schritte </w:t>
+      <w:r>
+        <w:t>tbl_grund: [gr_id(int)PK,</w:t>
+      </w:r>
+      <w:r>
+        <w:t xml:space="preserve"> u_id(int)FK, grund(int), note(varchar), von_datum(datetime), bis_datum(datetime), reg</w:t>
+      </w:r>
+      <w:r>
+        <w:t>_datum(datetime)</w:t>
+      </w:r>
+      <w:r>
+        <w:t>]</w:t>
+      </w:r>
+      <w:r>
+        <w:t>.</w:t>
       </w:r>
     </w:p>
     <w:p>
@@ -3774,91 +3945,367 @@
         <w:spacing w:after="0"/>
       </w:pPr>
       <w:r>
-        <w:t xml:space="preserve">Bevor ich mit der Arbeit angefangen habe, </w:t>
-      </w:r>
-      <w:r>
-        <w:t xml:space="preserve">der Projektunterstützer </w:t>
-      </w:r>
-      <w:r>
-        <w:t>bat mich</w:t>
-      </w:r>
-      <w:r>
-        <w:t>, ei</w:t>
-      </w:r>
-      <w:r>
+        <w:t xml:space="preserve"> </w:t>
+      </w:r>
+    </w:p>
+    <w:p>
+      <w:pPr>
+        <w:spacing w:after="0"/>
+      </w:pPr>
+    </w:p>
+    <w:p>
+      <w:pPr>
+        <w:spacing w:after="0"/>
+      </w:pPr>
+      <w:r>
+        <w:t>Dann habe ich Code</w:t>
+      </w:r>
+      <w:r>
+        <w:t>I</w:t>
+      </w:r>
+      <w:r>
+        <w:t>gniter heruntergeladen und mein Projekt durch Visual Studio code erstellt, einige Dateien sollen umgepast werden:</w:t>
+      </w:r>
+      <w:r>
+        <w:br/>
+        <w:t xml:space="preserve">application-&gt; config-&gt; config.php </w:t>
+      </w:r>
+      <w:r>
+        <w:br/>
+      </w:r>
+      <w:r>
+        <w:t>$config['base_url'] = 'http://localhost/</w:t>
+      </w:r>
+      <w:r>
+        <w:rPr>
+          <w:color w:val="70AD47" w:themeColor="accent6"/>
+        </w:rPr>
+        <w:t>fehlzeitPro</w:t>
+      </w:r>
+      <w:r>
+        <w:t>/';</w:t>
+      </w:r>
+      <w:r>
+        <w:t xml:space="preserve"> die name meiem Projektverzeichniss.</w:t>
+      </w:r>
+    </w:p>
+    <w:p>
+      <w:pPr>
+        <w:spacing w:after="0"/>
+      </w:pPr>
+    </w:p>
+    <w:p>
+      <w:pPr>
+        <w:spacing w:after="0"/>
+      </w:pPr>
+      <w:r>
+        <w:t xml:space="preserve">$config['log_threshold'] = </w:t>
+      </w:r>
+      <w:r>
+        <w:rPr>
+          <w:color w:val="70AD47" w:themeColor="accent6"/>
+        </w:rPr>
+        <w:t>4</w:t>
+      </w:r>
+      <w:r>
+        <w:t>;</w:t>
+      </w:r>
+      <w:r>
+        <w:t xml:space="preserve">  </w:t>
+      </w:r>
+      <w:r>
+        <w:t>Aktivieren die Fehlerprotokollierung, indem einen Schwellenwert über Null festlegen. Der Schwellenwert bestimmt, was protokolliert wird</w:t>
+      </w:r>
+      <w:r>
+        <w:t xml:space="preserve">. </w:t>
+      </w:r>
+      <w:r>
+        <w:t>4 = All Messages</w:t>
+      </w:r>
+      <w:r>
+        <w:t>.</w:t>
+      </w:r>
+    </w:p>
+    <w:p>
+      <w:pPr>
+        <w:spacing w:after="0"/>
+      </w:pPr>
+      <w:r>
+        <w:t xml:space="preserve">Diese Fehlermeldungen werden </w:t>
+      </w:r>
+      <w:r>
+        <w:t>in dem Pfad</w:t>
+      </w:r>
+      <w:r>
+        <w:t xml:space="preserve">: </w:t>
+      </w:r>
+      <w:r>
+        <w:t>application-&gt; config-</w:t>
+      </w:r>
+      <w:r>
+        <w:t xml:space="preserve">&gt; </w:t>
+      </w:r>
+      <w:r>
+        <w:t>gespeichert</w:t>
+      </w:r>
+      <w:r>
+        <w:t>.</w:t>
+      </w:r>
+    </w:p>
+    <w:p>
+      <w:pPr>
+        <w:spacing w:after="0"/>
+      </w:pPr>
+    </w:p>
+    <w:p>
+      <w:pPr>
+        <w:pBdr>
+          <w:bottom w:val="single" w:sz="12" w:space="1" w:color="auto"/>
+        </w:pBdr>
+        <w:spacing w:after="0"/>
+      </w:pPr>
+      <w:r>
+        <w:t>$config['encryption_key'] = '</w:t>
+      </w:r>
+      <w:r>
+        <w:rPr>
+          <w:color w:val="70AD47" w:themeColor="accent6"/>
+        </w:rPr>
+        <w:t>UVvM3gosO8yK9JeijFwasEXD8kHs2G1y</w:t>
+      </w:r>
+      <w:r>
+        <w:t>';</w:t>
+      </w:r>
+      <w:r>
+        <w:t xml:space="preserve"> </w:t>
+      </w:r>
+      <w:r>
+        <w:t xml:space="preserve">Wenn </w:t>
+      </w:r>
+      <w:r>
+        <w:t>ich</w:t>
+      </w:r>
+      <w:r>
+        <w:t xml:space="preserve"> die Encryption-Klasse verwenden, m</w:t>
+      </w:r>
+      <w:r>
+        <w:t>uss</w:t>
+      </w:r>
+      <w:r>
+        <w:t xml:space="preserve"> </w:t>
+      </w:r>
+      <w:r>
+        <w:t>ich</w:t>
+      </w:r>
+      <w:r>
+        <w:t xml:space="preserve"> einen Verschlüsselungsschlüssel festlegen.</w:t>
+      </w:r>
+    </w:p>
+    <w:p>
+      <w:pPr>
+        <w:pBdr>
+          <w:bottom w:val="single" w:sz="12" w:space="1" w:color="auto"/>
+        </w:pBdr>
+        <w:spacing w:after="0"/>
+      </w:pPr>
+    </w:p>
+    <w:p>
+      <w:pPr>
+        <w:spacing w:after="0"/>
+      </w:pPr>
+    </w:p>
+    <w:p>
+      <w:pPr>
+        <w:spacing w:after="0"/>
+      </w:pPr>
+      <w:r>
+        <w:t>application-&gt; config-&gt; autoload.php</w:t>
+      </w:r>
+    </w:p>
+    <w:p>
+      <w:pPr>
+        <w:spacing w:after="0"/>
+      </w:pPr>
+      <w:r>
+        <w:rPr>
+          <w:lang w:val="en-GB"/>
+        </w:rPr>
+        <w:t>$autoload['libraries'] = array(</w:t>
+      </w:r>
+      <w:r>
+        <w:rPr>
+          <w:color w:val="70AD47" w:themeColor="accent6"/>
+          <w:lang w:val="en-GB"/>
+        </w:rPr>
+        <w:t>'database','session','encryption'</w:t>
+      </w:r>
+      <w:r>
+        <w:rPr>
+          <w:lang w:val="en-GB"/>
+        </w:rPr>
+        <w:t>);</w:t>
+      </w:r>
+      <w:r>
+        <w:rPr>
+          <w:lang w:val="en-GB"/>
+        </w:rPr>
+        <w:t xml:space="preserve"> </w:t>
+      </w:r>
+      <w:r>
+        <w:rPr>
+          <w:lang w:val="en-GB"/>
+        </w:rPr>
+        <w:t>Klasse</w:t>
+      </w:r>
+      <w:r>
+        <w:rPr>
+          <w:lang w:val="en-GB"/>
+        </w:rPr>
         <w:t>n</w:t>
       </w:r>
       <w:r>
-        <w:t xml:space="preserve"> neues</w:t>
-      </w:r>
-      <w:r>
-        <w:t xml:space="preserve"> Repository </w:t>
-      </w:r>
-      <w:r>
-        <w:t>auf</w:t>
-      </w:r>
-      <w:r>
-        <w:t xml:space="preserve"> GitHub</w:t>
-      </w:r>
-      <w:r>
+        <w:rPr>
+          <w:lang w:val="en-GB"/>
+        </w:rPr>
+        <w:t xml:space="preserve"> initialisieren</w:t>
+      </w:r>
+      <w:r>
+        <w:rPr>
+          <w:lang w:val="en-GB"/>
+        </w:rPr>
+        <w:t>.</w:t>
+      </w:r>
+      <w:r>
+        <w:rPr>
+          <w:lang w:val="en-GB"/>
+        </w:rPr>
         <w:t xml:space="preserve"> </w:t>
       </w:r>
       <w:r>
-        <w:t>einzurichten</w:t>
-      </w:r>
-      <w:r>
-        <w:t xml:space="preserve">, </w:t>
-      </w:r>
-      <w:r>
-        <w:t xml:space="preserve">die </w:t>
-      </w:r>
-      <w:r>
-        <w:t xml:space="preserve">ihm die Möglichkeit geben, die </w:t>
-      </w:r>
-      <w:r>
-        <w:t>A</w:t>
-      </w:r>
-      <w:r>
-        <w:t xml:space="preserve">nderungen </w:t>
-      </w:r>
-      <w:r>
-        <w:t xml:space="preserve">zu </w:t>
-      </w:r>
-      <w:r>
-        <w:t>beobachten</w:t>
-      </w:r>
-      <w:r>
-        <w:t xml:space="preserve"> und einfach die</w:t>
-      </w:r>
-      <w:r>
-        <w:t xml:space="preserve"> Arbeitsschritte </w:t>
-      </w:r>
-      <w:r>
-        <w:t>zu beobachten und das Code zu speichern und sichern.</w:t>
+        <w:t>Dies sind die Klassen, die sich in system/libraries/ oder Ihrem application/libraries/-Verzeichnis befinden, mit dem Zusatz der</w:t>
       </w:r>
     </w:p>
     <w:p>
       <w:pPr>
         <w:spacing w:after="0"/>
       </w:pPr>
+      <w:r>
+        <w:t>'Datenbank'-Bibliothek, was ein Sonderfall ist.</w:t>
+      </w:r>
     </w:p>
     <w:p>
       <w:pPr>
         <w:spacing w:after="0"/>
       </w:pPr>
       <w:r>
-        <w:t xml:space="preserve">Ich habe einen Framework aus Bootstrap ausgesucht, </w:t>
-      </w:r>
-      <w:r>
-        <w:t>Bootstrap ist ein Frontend-Framework, mit dessen Hilfe Webentwickler geräteübergreifende Websites verschiedenster Art erstellen können. Zu diesem Zweck bietet das Open-Source-Projekt diverse Gestaltungsvorlagen, die auf HTML und CSS basieren, sowie optionale JavaScript-Erweiterungen.</w:t>
-      </w:r>
-      <w:r>
-        <w:t xml:space="preserve"> Und dann habe ich das Framework bearbeitet und auf meine Anforderungen umgestellt.</w:t>
-      </w:r>
-    </w:p>
-    <w:p>
-      <w:pPr>
+        <w:t>$autoload['model'] = array(</w:t>
+      </w:r>
+      <w:r>
+        <w:rPr>
+          <w:color w:val="70AD47" w:themeColor="accent6"/>
+        </w:rPr>
+        <w:t>'dbmodel'</w:t>
+      </w:r>
+      <w:r>
+        <w:t>);</w:t>
+      </w:r>
+      <w:r>
+        <w:t xml:space="preserve"> </w:t>
+      </w:r>
+      <w:r>
+        <w:t>Rufe</w:t>
+      </w:r>
+      <w:r>
+        <w:t xml:space="preserve"> </w:t>
+      </w:r>
+      <w:r>
+        <w:t>das Datenbankmodell auf, wodurch es mit meiner Datenbank kommunizieren kann</w:t>
+      </w:r>
+      <w:r>
+        <w:t>.</w:t>
+      </w:r>
+    </w:p>
+    <w:p>
+      <w:pPr>
+        <w:pBdr>
+          <w:bottom w:val="single" w:sz="12" w:space="1" w:color="auto"/>
+        </w:pBdr>
         <w:spacing w:after="0"/>
+      </w:pPr>
+    </w:p>
+    <w:p>
+      <w:pPr>
+        <w:spacing w:after="0"/>
+      </w:pPr>
+    </w:p>
+    <w:p>
+      <w:pPr>
+        <w:spacing w:after="0"/>
+        <w:rPr>
+          <w:lang w:val="en-GB"/>
+        </w:rPr>
+      </w:pPr>
+      <w:r>
+        <w:rPr>
+          <w:lang w:val="en-GB"/>
+        </w:rPr>
+        <w:t xml:space="preserve">application-&gt; config-&gt; </w:t>
+      </w:r>
+      <w:r>
+        <w:rPr>
+          <w:lang w:val="en-GB"/>
+        </w:rPr>
+        <w:t>database</w:t>
+      </w:r>
+      <w:r>
+        <w:rPr>
+          <w:lang w:val="en-GB"/>
+        </w:rPr>
+        <w:t>.php</w:t>
+      </w:r>
+    </w:p>
+    <w:p>
+      <w:pPr>
+        <w:spacing w:after="0"/>
+      </w:pPr>
+      <w:r>
+        <w:t xml:space="preserve">$db['default'] = </w:t>
+      </w:r>
+      <w:r>
+        <w:t>array(‘</w:t>
+      </w:r>
+      <w:r>
+        <w:t xml:space="preserve">database' =&gt; </w:t>
+      </w:r>
+      <w:r>
+        <w:rPr>
+          <w:color w:val="70AD47" w:themeColor="accent6"/>
+        </w:rPr>
+        <w:t>'fehlzeitdb'</w:t>
+      </w:r>
+      <w:r>
+        <w:t>); Festlegen des Namens meiner Datenbank</w:t>
+      </w:r>
+      <w:r>
+        <w:t>.</w:t>
+      </w:r>
+    </w:p>
+    <w:p>
+      <w:pPr>
+        <w:spacing w:after="0"/>
+      </w:pPr>
+      <w:r>
+        <w:t xml:space="preserve"> </w:t>
+      </w:r>
+    </w:p>
+    <w:p>
+      <w:pPr>
+        <w:spacing w:after="0"/>
+      </w:pPr>
+    </w:p>
+    <w:p>
+      <w:pPr>
+        <w:spacing w:after="0"/>
         <w:rPr>
           <w:lang w:bidi="ar-SY"/>
         </w:rPr>
@@ -3866,7 +4313,7 @@
     </w:p>
     <w:p>
       <w:pPr>
-        <w:pStyle w:val="Heading2"/>
+        <w:pStyle w:val="berschrift2"/>
         <w:spacing w:line="360" w:lineRule="auto"/>
         <w:rPr>
           <w:color w:val="00B050"/>
@@ -4005,6 +4452,40 @@
       <w:r>
         <w:t>zur Erstellung von Cross-Plattform-Applikationen mit JavaScript, HTML und CSS entwickelt.</w:t>
       </w:r>
+    </w:p>
+    <w:p>
+      <w:pPr>
+        <w:spacing w:after="0"/>
+      </w:pPr>
+    </w:p>
+    <w:p>
+      <w:pPr>
+        <w:spacing w:after="0"/>
+      </w:pPr>
+      <w:r>
+        <w:t xml:space="preserve">Ich habe mich für CodeIgniter entschieden, </w:t>
+      </w:r>
+      <w:r>
+        <w:t>Codeigniter ist eines der besten PHP-Frameworks, das eine Open-Source-Entwicklungsplattform bietet. Es unterstützt PHP-Entwickler, indem es die einfachste Möglichkeit bietet, modulare Methoden zu verwenden und jede explizite Funktion zu erhalten. Aufgrund seiner benutzerfreundlichen URLs ist es einfach, große dynamische und sichere Webanwendungen zu erstellen.</w:t>
+      </w:r>
+    </w:p>
+    <w:p>
+      <w:pPr>
+        <w:spacing w:after="0"/>
+      </w:pPr>
+    </w:p>
+    <w:p>
+      <w:pPr>
+        <w:spacing w:after="0"/>
+      </w:pPr>
+      <w:r>
+        <w:t>In der Datenbank habe ich einen Standardbenutzer mit dem Benutzernamen (admin) und einem Passwort (admin) für die erste Verwendung der Software erstellt und ich werde in der Bedienungsanleitung deutlich machen, dass dieses Passwort nach der ersten Anmeldung ersetzt werden sollte.</w:t>
+      </w:r>
+    </w:p>
+    <w:p>
+      <w:pPr>
+        <w:spacing w:after="0"/>
+      </w:pPr>
     </w:p>
     <w:p>
       <w:pPr>
@@ -4101,7 +4582,7 @@
     </w:p>
     <w:p>
       <w:pPr>
-        <w:pStyle w:val="Heading1"/>
+        <w:pStyle w:val="berschrift1"/>
         <w:rPr>
           <w:color w:val="00B050"/>
         </w:rPr>
@@ -4116,7 +4597,7 @@
     <w:p/>
     <w:p>
       <w:pPr>
-        <w:pStyle w:val="Heading2"/>
+        <w:pStyle w:val="berschrift2"/>
         <w:spacing w:line="360" w:lineRule="auto"/>
         <w:rPr>
           <w:color w:val="00B050"/>
@@ -4126,6 +4607,7 @@
         <w:rPr>
           <w:color w:val="00B050"/>
         </w:rPr>
+        <w:lastRenderedPageBreak/>
         <w:t>Soll</w:t>
       </w:r>
       <w:r>
@@ -4158,7 +4640,7 @@
     </w:p>
     <w:p>
       <w:pPr>
-        <w:pStyle w:val="Heading2"/>
+        <w:pStyle w:val="berschrift2"/>
         <w:spacing w:line="360" w:lineRule="auto"/>
         <w:rPr>
           <w:color w:val="00B050"/>
@@ -4182,7 +4664,7 @@
     <w:p/>
     <w:p>
       <w:pPr>
-        <w:pStyle w:val="Heading2"/>
+        <w:pStyle w:val="berschrift2"/>
         <w:spacing w:line="360" w:lineRule="auto"/>
         <w:rPr>
           <w:color w:val="00B050"/>
@@ -4246,7 +4728,7 @@
     <w:sdtContent>
       <w:p>
         <w:pPr>
-          <w:pStyle w:val="Footer"/>
+          <w:pStyle w:val="Fuzeile"/>
         </w:pPr>
         <w:r>
           <w:fldChar w:fldCharType="begin"/>
@@ -4268,7 +4750,7 @@
   </w:sdt>
   <w:p>
     <w:pPr>
-      <w:pStyle w:val="Footer"/>
+      <w:pStyle w:val="Fuzeile"/>
     </w:pPr>
   </w:p>
 </w:ftr>
@@ -5314,7 +5796,7 @@
     <w:lvl w:ilvl="0">
       <w:start w:val="1"/>
       <w:numFmt w:val="decimal"/>
-      <w:pStyle w:val="Heading1"/>
+      <w:pStyle w:val="berschrift1"/>
       <w:lvlText w:val="%1"/>
       <w:lvlJc w:val="left"/>
       <w:pPr>
@@ -5324,7 +5806,7 @@
     <w:lvl w:ilvl="1">
       <w:start w:val="1"/>
       <w:numFmt w:val="decimal"/>
-      <w:pStyle w:val="Heading2"/>
+      <w:pStyle w:val="berschrift2"/>
       <w:lvlText w:val="%1.%2"/>
       <w:lvlJc w:val="left"/>
       <w:pPr>
@@ -5337,7 +5819,7 @@
     <w:lvl w:ilvl="2">
       <w:start w:val="1"/>
       <w:numFmt w:val="decimal"/>
-      <w:pStyle w:val="Heading3"/>
+      <w:pStyle w:val="berschrift3"/>
       <w:lvlText w:val="%1.%2.%3"/>
       <w:lvlJc w:val="left"/>
       <w:pPr>
@@ -5347,7 +5829,7 @@
     <w:lvl w:ilvl="3">
       <w:start w:val="1"/>
       <w:numFmt w:val="decimal"/>
-      <w:pStyle w:val="Heading4"/>
+      <w:pStyle w:val="berschrift4"/>
       <w:lvlText w:val="%1.%2.%3.%4"/>
       <w:lvlJc w:val="left"/>
       <w:pPr>
@@ -5357,7 +5839,7 @@
     <w:lvl w:ilvl="4">
       <w:start w:val="1"/>
       <w:numFmt w:val="decimal"/>
-      <w:pStyle w:val="Heading5"/>
+      <w:pStyle w:val="berschrift5"/>
       <w:lvlText w:val="%1.%2.%3.%4.%5"/>
       <w:lvlJc w:val="left"/>
       <w:pPr>
@@ -5367,7 +5849,7 @@
     <w:lvl w:ilvl="5">
       <w:start w:val="1"/>
       <w:numFmt w:val="decimal"/>
-      <w:pStyle w:val="Heading6"/>
+      <w:pStyle w:val="berschrift6"/>
       <w:lvlText w:val="%1.%2.%3.%4.%5.%6"/>
       <w:lvlJc w:val="left"/>
       <w:pPr>
@@ -5377,7 +5859,7 @@
     <w:lvl w:ilvl="6">
       <w:start w:val="1"/>
       <w:numFmt w:val="decimal"/>
-      <w:pStyle w:val="Heading7"/>
+      <w:pStyle w:val="berschrift7"/>
       <w:lvlText w:val="%1.%2.%3.%4.%5.%6.%7"/>
       <w:lvlJc w:val="left"/>
       <w:pPr>
@@ -5387,7 +5869,7 @@
     <w:lvl w:ilvl="7">
       <w:start w:val="1"/>
       <w:numFmt w:val="decimal"/>
-      <w:pStyle w:val="Heading8"/>
+      <w:pStyle w:val="berschrift8"/>
       <w:lvlText w:val="%1.%2.%3.%4.%5.%6.%7.%8"/>
       <w:lvlJc w:val="left"/>
       <w:pPr>
@@ -5397,7 +5879,7 @@
     <w:lvl w:ilvl="8">
       <w:start w:val="1"/>
       <w:numFmt w:val="decimal"/>
-      <w:pStyle w:val="Heading9"/>
+      <w:pStyle w:val="berschrift9"/>
       <w:lvlText w:val="%1.%2.%3.%4.%5.%6.%7.%8.%9"/>
       <w:lvlJc w:val="left"/>
       <w:pPr>
@@ -6060,6 +6542,95 @@
     </w:lvl>
   </w:abstractNum>
   <w:abstractNum w:abstractNumId="16" w15:restartNumberingAfterBreak="0">
+    <w:nsid w:val="7A7E08CE"/>
+    <w:multiLevelType w:val="hybridMultilevel"/>
+    <w:tmpl w:val="FB94038A"/>
+    <w:lvl w:ilvl="0" w:tplc="61209282">
+      <w:start w:val="1"/>
+      <w:numFmt w:val="decimal"/>
+      <w:lvlText w:val="%1."/>
+      <w:lvlJc w:val="left"/>
+      <w:pPr>
+        <w:ind w:left="720" w:hanging="360"/>
+      </w:pPr>
+      <w:rPr>
+        <w:rFonts w:hint="default"/>
+      </w:rPr>
+    </w:lvl>
+    <w:lvl w:ilvl="1" w:tplc="04070019" w:tentative="1">
+      <w:start w:val="1"/>
+      <w:numFmt w:val="lowerLetter"/>
+      <w:lvlText w:val="%2."/>
+      <w:lvlJc w:val="left"/>
+      <w:pPr>
+        <w:ind w:left="1440" w:hanging="360"/>
+      </w:pPr>
+    </w:lvl>
+    <w:lvl w:ilvl="2" w:tplc="0407001B" w:tentative="1">
+      <w:start w:val="1"/>
+      <w:numFmt w:val="lowerRoman"/>
+      <w:lvlText w:val="%3."/>
+      <w:lvlJc w:val="right"/>
+      <w:pPr>
+        <w:ind w:left="2160" w:hanging="180"/>
+      </w:pPr>
+    </w:lvl>
+    <w:lvl w:ilvl="3" w:tplc="0407000F" w:tentative="1">
+      <w:start w:val="1"/>
+      <w:numFmt w:val="decimal"/>
+      <w:lvlText w:val="%4."/>
+      <w:lvlJc w:val="left"/>
+      <w:pPr>
+        <w:ind w:left="2880" w:hanging="360"/>
+      </w:pPr>
+    </w:lvl>
+    <w:lvl w:ilvl="4" w:tplc="04070019" w:tentative="1">
+      <w:start w:val="1"/>
+      <w:numFmt w:val="lowerLetter"/>
+      <w:lvlText w:val="%5."/>
+      <w:lvlJc w:val="left"/>
+      <w:pPr>
+        <w:ind w:left="3600" w:hanging="360"/>
+      </w:pPr>
+    </w:lvl>
+    <w:lvl w:ilvl="5" w:tplc="0407001B" w:tentative="1">
+      <w:start w:val="1"/>
+      <w:numFmt w:val="lowerRoman"/>
+      <w:lvlText w:val="%6."/>
+      <w:lvlJc w:val="right"/>
+      <w:pPr>
+        <w:ind w:left="4320" w:hanging="180"/>
+      </w:pPr>
+    </w:lvl>
+    <w:lvl w:ilvl="6" w:tplc="0407000F" w:tentative="1">
+      <w:start w:val="1"/>
+      <w:numFmt w:val="decimal"/>
+      <w:lvlText w:val="%7."/>
+      <w:lvlJc w:val="left"/>
+      <w:pPr>
+        <w:ind w:left="5040" w:hanging="360"/>
+      </w:pPr>
+    </w:lvl>
+    <w:lvl w:ilvl="7" w:tplc="04070019" w:tentative="1">
+      <w:start w:val="1"/>
+      <w:numFmt w:val="lowerLetter"/>
+      <w:lvlText w:val="%8."/>
+      <w:lvlJc w:val="left"/>
+      <w:pPr>
+        <w:ind w:left="5760" w:hanging="360"/>
+      </w:pPr>
+    </w:lvl>
+    <w:lvl w:ilvl="8" w:tplc="0407001B" w:tentative="1">
+      <w:start w:val="1"/>
+      <w:numFmt w:val="lowerRoman"/>
+      <w:lvlText w:val="%9."/>
+      <w:lvlJc w:val="right"/>
+      <w:pPr>
+        <w:ind w:left="6480" w:hanging="180"/>
+      </w:pPr>
+    </w:lvl>
+  </w:abstractNum>
+  <w:abstractNum w:abstractNumId="17" w15:restartNumberingAfterBreak="0">
     <w:nsid w:val="7D3945FC"/>
     <w:multiLevelType w:val="hybridMultilevel"/>
     <w:tmpl w:val="FFFFFFFF"/>
@@ -6230,13 +6801,16 @@
     <w:abstractNumId w:val="10"/>
   </w:num>
   <w:num w:numId="19" w16cid:durableId="147865060">
-    <w:abstractNumId w:val="16"/>
+    <w:abstractNumId w:val="17"/>
   </w:num>
   <w:num w:numId="20" w16cid:durableId="1196433031">
     <w:abstractNumId w:val="9"/>
   </w:num>
   <w:num w:numId="21" w16cid:durableId="1673069793">
     <w:abstractNumId w:val="6"/>
+  </w:num>
+  <w:num w:numId="22" w16cid:durableId="972178507">
+    <w:abstractNumId w:val="16"/>
   </w:num>
 </w:numbering>
 </file>
@@ -6636,7 +7210,7 @@
     <w:lsdException w:name="Unresolved Mention" w:semiHidden="1" w:unhideWhenUsed="1"/>
     <w:lsdException w:name="Smart Link" w:semiHidden="1" w:unhideWhenUsed="1"/>
   </w:latentStyles>
-  <w:style w:type="paragraph" w:default="1" w:styleId="Normal">
+  <w:style w:type="paragraph" w:default="1" w:styleId="Standard">
     <w:name w:val="Normal"/>
     <w:qFormat/>
     <w:rsid w:val="007C4CF1"/>
@@ -6644,11 +7218,11 @@
       <w:rFonts w:eastAsia="Times New Roman" w:cs="Arial"/>
     </w:rPr>
   </w:style>
-  <w:style w:type="paragraph" w:styleId="Heading1">
+  <w:style w:type="paragraph" w:styleId="berschrift1">
     <w:name w:val="heading 1"/>
-    <w:basedOn w:val="Normal"/>
-    <w:next w:val="Normal"/>
-    <w:link w:val="Heading1Char"/>
+    <w:basedOn w:val="Standard"/>
+    <w:next w:val="Standard"/>
+    <w:link w:val="berschrift1Zchn"/>
     <w:uiPriority w:val="9"/>
     <w:qFormat/>
     <w:rsid w:val="00495A2D"/>
@@ -6668,11 +7242,11 @@
       <w:szCs w:val="32"/>
     </w:rPr>
   </w:style>
-  <w:style w:type="paragraph" w:styleId="Heading2">
+  <w:style w:type="paragraph" w:styleId="berschrift2">
     <w:name w:val="heading 2"/>
-    <w:basedOn w:val="Normal"/>
-    <w:next w:val="Normal"/>
-    <w:link w:val="Heading2Char"/>
+    <w:basedOn w:val="Standard"/>
+    <w:next w:val="Standard"/>
+    <w:link w:val="berschrift2Zchn"/>
     <w:uiPriority w:val="9"/>
     <w:unhideWhenUsed/>
     <w:qFormat/>
@@ -6694,11 +7268,11 @@
       <w:szCs w:val="26"/>
     </w:rPr>
   </w:style>
-  <w:style w:type="paragraph" w:styleId="Heading3">
+  <w:style w:type="paragraph" w:styleId="berschrift3">
     <w:name w:val="heading 3"/>
-    <w:basedOn w:val="Normal"/>
-    <w:next w:val="Normal"/>
-    <w:link w:val="Heading3Char"/>
+    <w:basedOn w:val="Standard"/>
+    <w:next w:val="Standard"/>
+    <w:link w:val="berschrift3Zchn"/>
     <w:uiPriority w:val="9"/>
     <w:unhideWhenUsed/>
     <w:qFormat/>
@@ -6720,11 +7294,11 @@
       <w:szCs w:val="24"/>
     </w:rPr>
   </w:style>
-  <w:style w:type="paragraph" w:styleId="Heading4">
+  <w:style w:type="paragraph" w:styleId="berschrift4">
     <w:name w:val="heading 4"/>
-    <w:basedOn w:val="Normal"/>
-    <w:next w:val="Normal"/>
-    <w:link w:val="Heading4Char"/>
+    <w:basedOn w:val="Standard"/>
+    <w:next w:val="Standard"/>
+    <w:link w:val="berschrift4Zchn"/>
     <w:uiPriority w:val="9"/>
     <w:semiHidden/>
     <w:unhideWhenUsed/>
@@ -6747,11 +7321,11 @@
       <w:color w:val="2F5496" w:themeColor="accent1" w:themeShade="BF"/>
     </w:rPr>
   </w:style>
-  <w:style w:type="paragraph" w:styleId="Heading5">
+  <w:style w:type="paragraph" w:styleId="berschrift5">
     <w:name w:val="heading 5"/>
-    <w:basedOn w:val="Normal"/>
-    <w:next w:val="Normal"/>
-    <w:link w:val="Heading5Char"/>
+    <w:basedOn w:val="Standard"/>
+    <w:next w:val="Standard"/>
+    <w:link w:val="berschrift5Zchn"/>
     <w:uiPriority w:val="9"/>
     <w:semiHidden/>
     <w:unhideWhenUsed/>
@@ -6772,11 +7346,11 @@
       <w:color w:val="2F5496" w:themeColor="accent1" w:themeShade="BF"/>
     </w:rPr>
   </w:style>
-  <w:style w:type="paragraph" w:styleId="Heading6">
+  <w:style w:type="paragraph" w:styleId="berschrift6">
     <w:name w:val="heading 6"/>
-    <w:basedOn w:val="Normal"/>
-    <w:next w:val="Normal"/>
-    <w:link w:val="Heading6Char"/>
+    <w:basedOn w:val="Standard"/>
+    <w:next w:val="Standard"/>
+    <w:link w:val="berschrift6Zchn"/>
     <w:uiPriority w:val="9"/>
     <w:semiHidden/>
     <w:unhideWhenUsed/>
@@ -6797,11 +7371,11 @@
       <w:color w:val="1F3763" w:themeColor="accent1" w:themeShade="7F"/>
     </w:rPr>
   </w:style>
-  <w:style w:type="paragraph" w:styleId="Heading7">
+  <w:style w:type="paragraph" w:styleId="berschrift7">
     <w:name w:val="heading 7"/>
-    <w:basedOn w:val="Normal"/>
-    <w:next w:val="Normal"/>
-    <w:link w:val="Heading7Char"/>
+    <w:basedOn w:val="Standard"/>
+    <w:next w:val="Standard"/>
+    <w:link w:val="berschrift7Zchn"/>
     <w:uiPriority w:val="9"/>
     <w:semiHidden/>
     <w:unhideWhenUsed/>
@@ -6824,11 +7398,11 @@
       <w:color w:val="1F3763" w:themeColor="accent1" w:themeShade="7F"/>
     </w:rPr>
   </w:style>
-  <w:style w:type="paragraph" w:styleId="Heading8">
+  <w:style w:type="paragraph" w:styleId="berschrift8">
     <w:name w:val="heading 8"/>
-    <w:basedOn w:val="Normal"/>
-    <w:next w:val="Normal"/>
-    <w:link w:val="Heading8Char"/>
+    <w:basedOn w:val="Standard"/>
+    <w:next w:val="Standard"/>
+    <w:link w:val="berschrift8Zchn"/>
     <w:uiPriority w:val="9"/>
     <w:semiHidden/>
     <w:unhideWhenUsed/>
@@ -6851,11 +7425,11 @@
       <w:szCs w:val="21"/>
     </w:rPr>
   </w:style>
-  <w:style w:type="paragraph" w:styleId="Heading9">
+  <w:style w:type="paragraph" w:styleId="berschrift9">
     <w:name w:val="heading 9"/>
-    <w:basedOn w:val="Normal"/>
-    <w:next w:val="Normal"/>
-    <w:link w:val="Heading9Char"/>
+    <w:basedOn w:val="Standard"/>
+    <w:next w:val="Standard"/>
+    <w:link w:val="berschrift9Zchn"/>
     <w:uiPriority w:val="9"/>
     <w:semiHidden/>
     <w:unhideWhenUsed/>
@@ -6880,13 +7454,13 @@
       <w:szCs w:val="21"/>
     </w:rPr>
   </w:style>
-  <w:style w:type="character" w:default="1" w:styleId="DefaultParagraphFont">
+  <w:style w:type="character" w:default="1" w:styleId="Absatz-Standardschriftart">
     <w:name w:val="Default Paragraph Font"/>
     <w:uiPriority w:val="1"/>
     <w:semiHidden/>
     <w:unhideWhenUsed/>
   </w:style>
-  <w:style w:type="table" w:default="1" w:styleId="TableNormal">
+  <w:style w:type="table" w:default="1" w:styleId="NormaleTabelle">
     <w:name w:val="Normal Table"/>
     <w:uiPriority w:val="99"/>
     <w:semiHidden/>
@@ -6901,16 +7475,16 @@
       </w:tblCellMar>
     </w:tblPr>
   </w:style>
-  <w:style w:type="numbering" w:default="1" w:styleId="NoList">
+  <w:style w:type="numbering" w:default="1" w:styleId="KeineListe">
     <w:name w:val="No List"/>
     <w:uiPriority w:val="99"/>
     <w:semiHidden/>
     <w:unhideWhenUsed/>
   </w:style>
-  <w:style w:type="paragraph" w:styleId="Header">
+  <w:style w:type="paragraph" w:styleId="Kopfzeile">
     <w:name w:val="header"/>
-    <w:basedOn w:val="Normal"/>
-    <w:link w:val="HeaderChar"/>
+    <w:basedOn w:val="Standard"/>
+    <w:link w:val="KopfzeileZchn"/>
     <w:uiPriority w:val="99"/>
     <w:unhideWhenUsed/>
     <w:rsid w:val="00A2209B"/>
@@ -6922,17 +7496,17 @@
       <w:spacing w:after="0" w:line="240" w:lineRule="auto"/>
     </w:pPr>
   </w:style>
-  <w:style w:type="character" w:customStyle="1" w:styleId="HeaderChar">
-    <w:name w:val="Header Char"/>
-    <w:basedOn w:val="DefaultParagraphFont"/>
-    <w:link w:val="Header"/>
+  <w:style w:type="character" w:customStyle="1" w:styleId="KopfzeileZchn">
+    <w:name w:val="Kopfzeile Zchn"/>
+    <w:basedOn w:val="Absatz-Standardschriftart"/>
+    <w:link w:val="Kopfzeile"/>
     <w:uiPriority w:val="99"/>
     <w:rsid w:val="00A2209B"/>
   </w:style>
-  <w:style w:type="paragraph" w:styleId="Footer">
+  <w:style w:type="paragraph" w:styleId="Fuzeile">
     <w:name w:val="footer"/>
-    <w:basedOn w:val="Normal"/>
-    <w:link w:val="FooterChar"/>
+    <w:basedOn w:val="Standard"/>
+    <w:link w:val="FuzeileZchn"/>
     <w:uiPriority w:val="99"/>
     <w:unhideWhenUsed/>
     <w:rsid w:val="00A2209B"/>
@@ -6944,17 +7518,17 @@
       <w:spacing w:after="0" w:line="240" w:lineRule="auto"/>
     </w:pPr>
   </w:style>
-  <w:style w:type="character" w:customStyle="1" w:styleId="FooterChar">
-    <w:name w:val="Footer Char"/>
-    <w:basedOn w:val="DefaultParagraphFont"/>
-    <w:link w:val="Footer"/>
+  <w:style w:type="character" w:customStyle="1" w:styleId="FuzeileZchn">
+    <w:name w:val="Fußzeile Zchn"/>
+    <w:basedOn w:val="Absatz-Standardschriftart"/>
+    <w:link w:val="Fuzeile"/>
     <w:uiPriority w:val="99"/>
     <w:rsid w:val="00A2209B"/>
   </w:style>
-  <w:style w:type="character" w:customStyle="1" w:styleId="Heading2Char">
-    <w:name w:val="Heading 2 Char"/>
-    <w:basedOn w:val="DefaultParagraphFont"/>
-    <w:link w:val="Heading2"/>
+  <w:style w:type="character" w:customStyle="1" w:styleId="berschrift2Zchn">
+    <w:name w:val="Überschrift 2 Zchn"/>
+    <w:basedOn w:val="Absatz-Standardschriftart"/>
+    <w:link w:val="berschrift2"/>
     <w:uiPriority w:val="9"/>
     <w:rsid w:val="006F3CF2"/>
     <w:rPr>
@@ -6964,10 +7538,10 @@
       <w:szCs w:val="26"/>
     </w:rPr>
   </w:style>
-  <w:style w:type="character" w:customStyle="1" w:styleId="Heading3Char">
-    <w:name w:val="Heading 3 Char"/>
-    <w:basedOn w:val="DefaultParagraphFont"/>
-    <w:link w:val="Heading3"/>
+  <w:style w:type="character" w:customStyle="1" w:styleId="berschrift3Zchn">
+    <w:name w:val="Überschrift 3 Zchn"/>
+    <w:basedOn w:val="Absatz-Standardschriftart"/>
+    <w:link w:val="berschrift3"/>
     <w:uiPriority w:val="9"/>
     <w:rsid w:val="006F3CF2"/>
     <w:rPr>
@@ -6977,10 +7551,10 @@
       <w:szCs w:val="24"/>
     </w:rPr>
   </w:style>
-  <w:style w:type="character" w:customStyle="1" w:styleId="Heading1Char">
-    <w:name w:val="Heading 1 Char"/>
-    <w:basedOn w:val="DefaultParagraphFont"/>
-    <w:link w:val="Heading1"/>
+  <w:style w:type="character" w:customStyle="1" w:styleId="berschrift1Zchn">
+    <w:name w:val="Überschrift 1 Zchn"/>
+    <w:basedOn w:val="Absatz-Standardschriftart"/>
+    <w:link w:val="berschrift1"/>
     <w:uiPriority w:val="9"/>
     <w:rsid w:val="00495A2D"/>
     <w:rPr>
@@ -6990,9 +7564,9 @@
       <w:szCs w:val="32"/>
     </w:rPr>
   </w:style>
-  <w:style w:type="table" w:styleId="TableGrid">
+  <w:style w:type="table" w:styleId="Tabellenraster">
     <w:name w:val="Table Grid"/>
-    <w:basedOn w:val="TableNormal"/>
+    <w:basedOn w:val="NormaleTabelle"/>
     <w:uiPriority w:val="39"/>
     <w:rsid w:val="00047560"/>
     <w:pPr>
@@ -7009,10 +7583,10 @@
       </w:tblBorders>
     </w:tblPr>
   </w:style>
-  <w:style w:type="character" w:customStyle="1" w:styleId="Heading4Char">
-    <w:name w:val="Heading 4 Char"/>
-    <w:basedOn w:val="DefaultParagraphFont"/>
-    <w:link w:val="Heading4"/>
+  <w:style w:type="character" w:customStyle="1" w:styleId="berschrift4Zchn">
+    <w:name w:val="Überschrift 4 Zchn"/>
+    <w:basedOn w:val="Absatz-Standardschriftart"/>
+    <w:link w:val="berschrift4"/>
     <w:uiPriority w:val="9"/>
     <w:semiHidden/>
     <w:rsid w:val="00FB715B"/>
@@ -7023,10 +7597,10 @@
       <w:color w:val="2F5496" w:themeColor="accent1" w:themeShade="BF"/>
     </w:rPr>
   </w:style>
-  <w:style w:type="character" w:customStyle="1" w:styleId="Heading5Char">
-    <w:name w:val="Heading 5 Char"/>
-    <w:basedOn w:val="DefaultParagraphFont"/>
-    <w:link w:val="Heading5"/>
+  <w:style w:type="character" w:customStyle="1" w:styleId="berschrift5Zchn">
+    <w:name w:val="Überschrift 5 Zchn"/>
+    <w:basedOn w:val="Absatz-Standardschriftart"/>
+    <w:link w:val="berschrift5"/>
     <w:uiPriority w:val="9"/>
     <w:semiHidden/>
     <w:rsid w:val="00FB715B"/>
@@ -7035,10 +7609,10 @@
       <w:color w:val="2F5496" w:themeColor="accent1" w:themeShade="BF"/>
     </w:rPr>
   </w:style>
-  <w:style w:type="character" w:customStyle="1" w:styleId="Heading6Char">
-    <w:name w:val="Heading 6 Char"/>
-    <w:basedOn w:val="DefaultParagraphFont"/>
-    <w:link w:val="Heading6"/>
+  <w:style w:type="character" w:customStyle="1" w:styleId="berschrift6Zchn">
+    <w:name w:val="Überschrift 6 Zchn"/>
+    <w:basedOn w:val="Absatz-Standardschriftart"/>
+    <w:link w:val="berschrift6"/>
     <w:uiPriority w:val="9"/>
     <w:semiHidden/>
     <w:rsid w:val="00FB715B"/>
@@ -7047,10 +7621,10 @@
       <w:color w:val="1F3763" w:themeColor="accent1" w:themeShade="7F"/>
     </w:rPr>
   </w:style>
-  <w:style w:type="character" w:customStyle="1" w:styleId="Heading7Char">
-    <w:name w:val="Heading 7 Char"/>
-    <w:basedOn w:val="DefaultParagraphFont"/>
-    <w:link w:val="Heading7"/>
+  <w:style w:type="character" w:customStyle="1" w:styleId="berschrift7Zchn">
+    <w:name w:val="Überschrift 7 Zchn"/>
+    <w:basedOn w:val="Absatz-Standardschriftart"/>
+    <w:link w:val="berschrift7"/>
     <w:uiPriority w:val="9"/>
     <w:semiHidden/>
     <w:rsid w:val="00FB715B"/>
@@ -7061,10 +7635,10 @@
       <w:color w:val="1F3763" w:themeColor="accent1" w:themeShade="7F"/>
     </w:rPr>
   </w:style>
-  <w:style w:type="character" w:customStyle="1" w:styleId="Heading8Char">
-    <w:name w:val="Heading 8 Char"/>
-    <w:basedOn w:val="DefaultParagraphFont"/>
-    <w:link w:val="Heading8"/>
+  <w:style w:type="character" w:customStyle="1" w:styleId="berschrift8Zchn">
+    <w:name w:val="Überschrift 8 Zchn"/>
+    <w:basedOn w:val="Absatz-Standardschriftart"/>
+    <w:link w:val="berschrift8"/>
     <w:uiPriority w:val="9"/>
     <w:semiHidden/>
     <w:rsid w:val="00FB715B"/>
@@ -7075,10 +7649,10 @@
       <w:szCs w:val="21"/>
     </w:rPr>
   </w:style>
-  <w:style w:type="character" w:customStyle="1" w:styleId="Heading9Char">
-    <w:name w:val="Heading 9 Char"/>
-    <w:basedOn w:val="DefaultParagraphFont"/>
-    <w:link w:val="Heading9"/>
+  <w:style w:type="character" w:customStyle="1" w:styleId="berschrift9Zchn">
+    <w:name w:val="Überschrift 9 Zchn"/>
+    <w:basedOn w:val="Absatz-Standardschriftart"/>
+    <w:link w:val="berschrift9"/>
     <w:uiPriority w:val="9"/>
     <w:semiHidden/>
     <w:rsid w:val="00FB715B"/>
@@ -7091,9 +7665,9 @@
       <w:szCs w:val="21"/>
     </w:rPr>
   </w:style>
-  <w:style w:type="table" w:styleId="GridTable2-Accent5">
+  <w:style w:type="table" w:styleId="Gitternetztabelle2Akzent5">
     <w:name w:val="Grid Table 2 Accent 5"/>
-    <w:basedOn w:val="TableNormal"/>
+    <w:basedOn w:val="NormaleTabelle"/>
     <w:uiPriority w:val="47"/>
     <w:rsid w:val="00BF0E80"/>
     <w:pPr>
@@ -7166,9 +7740,9 @@
       </w:tcPr>
     </w:tblStylePr>
   </w:style>
-  <w:style w:type="paragraph" w:styleId="ListParagraph">
+  <w:style w:type="paragraph" w:styleId="Listenabsatz">
     <w:name w:val="List Paragraph"/>
-    <w:basedOn w:val="Normal"/>
+    <w:basedOn w:val="Standard"/>
     <w:uiPriority w:val="34"/>
     <w:qFormat/>
     <w:rsid w:val="008E3DCD"/>
@@ -7177,10 +7751,10 @@
       <w:contextualSpacing/>
     </w:pPr>
   </w:style>
-  <w:style w:type="paragraph" w:styleId="TOCHeading">
+  <w:style w:type="paragraph" w:styleId="Inhaltsverzeichnisberschrift">
     <w:name w:val="TOC Heading"/>
-    <w:basedOn w:val="Heading1"/>
-    <w:next w:val="Normal"/>
+    <w:basedOn w:val="berschrift1"/>
+    <w:next w:val="Standard"/>
     <w:uiPriority w:val="39"/>
     <w:unhideWhenUsed/>
     <w:qFormat/>
@@ -7195,10 +7769,10 @@
       <w:lang w:eastAsia="de-DE"/>
     </w:rPr>
   </w:style>
-  <w:style w:type="paragraph" w:styleId="TOC2">
+  <w:style w:type="paragraph" w:styleId="Verzeichnis2">
     <w:name w:val="toc 2"/>
-    <w:basedOn w:val="Normal"/>
-    <w:next w:val="Normal"/>
+    <w:basedOn w:val="Standard"/>
+    <w:next w:val="Standard"/>
     <w:autoRedefine/>
     <w:uiPriority w:val="39"/>
     <w:unhideWhenUsed/>
@@ -7215,10 +7789,10 @@
       <w:noProof/>
     </w:rPr>
   </w:style>
-  <w:style w:type="paragraph" w:styleId="TOC1">
+  <w:style w:type="paragraph" w:styleId="Verzeichnis1">
     <w:name w:val="toc 1"/>
-    <w:basedOn w:val="Normal"/>
-    <w:next w:val="Normal"/>
+    <w:basedOn w:val="Standard"/>
+    <w:next w:val="Standard"/>
     <w:autoRedefine/>
     <w:uiPriority w:val="39"/>
     <w:unhideWhenUsed/>
@@ -7237,7 +7811,7 @@
   </w:style>
   <w:style w:type="character" w:styleId="Hyperlink">
     <w:name w:val="Hyperlink"/>
-    <w:basedOn w:val="DefaultParagraphFont"/>
+    <w:basedOn w:val="Absatz-Standardschriftart"/>
     <w:uiPriority w:val="99"/>
     <w:unhideWhenUsed/>
     <w:rsid w:val="00CF16A3"/>
@@ -7246,10 +7820,10 @@
       <w:u w:val="single"/>
     </w:rPr>
   </w:style>
-  <w:style w:type="paragraph" w:styleId="Caption">
+  <w:style w:type="paragraph" w:styleId="Beschriftung">
     <w:name w:val="caption"/>
-    <w:basedOn w:val="Normal"/>
-    <w:next w:val="Normal"/>
+    <w:basedOn w:val="Standard"/>
+    <w:next w:val="Standard"/>
     <w:uiPriority w:val="35"/>
     <w:unhideWhenUsed/>
     <w:qFormat/>
@@ -7265,9 +7839,9 @@
       <w:szCs w:val="18"/>
     </w:rPr>
   </w:style>
-  <w:style w:type="table" w:styleId="ListTable1Light-Accent5">
+  <w:style w:type="table" w:styleId="Listentabelle1hellAkzent5">
     <w:name w:val="List Table 1 Light Accent 5"/>
-    <w:basedOn w:val="TableNormal"/>
+    <w:basedOn w:val="NormaleTabelle"/>
     <w:uiPriority w:val="46"/>
     <w:rsid w:val="00F17FB5"/>
     <w:pPr>
@@ -7326,9 +7900,9 @@
       </w:tcPr>
     </w:tblStylePr>
   </w:style>
-  <w:style w:type="table" w:styleId="GridTable2-Accent1">
+  <w:style w:type="table" w:styleId="Gitternetztabelle2Akzent1">
     <w:name w:val="Grid Table 2 Accent 1"/>
-    <w:basedOn w:val="TableNormal"/>
+    <w:basedOn w:val="NormaleTabelle"/>
     <w:uiPriority w:val="47"/>
     <w:rsid w:val="00D8696A"/>
     <w:pPr>
@@ -7401,7 +7975,7 @@
       </w:tcPr>
     </w:tblStylePr>
   </w:style>
-  <w:style w:type="paragraph" w:styleId="NoSpacing">
+  <w:style w:type="paragraph" w:styleId="KeinLeerraum">
     <w:name w:val="No Spacing"/>
     <w:uiPriority w:val="1"/>
     <w:qFormat/>
@@ -7410,10 +7984,10 @@
       <w:spacing w:after="0" w:line="240" w:lineRule="auto"/>
     </w:pPr>
   </w:style>
-  <w:style w:type="paragraph" w:styleId="TOC3">
+  <w:style w:type="paragraph" w:styleId="Verzeichnis3">
     <w:name w:val="toc 3"/>
-    <w:basedOn w:val="Normal"/>
-    <w:next w:val="Normal"/>
+    <w:basedOn w:val="Standard"/>
+    <w:next w:val="Standard"/>
     <w:autoRedefine/>
     <w:uiPriority w:val="39"/>
     <w:unhideWhenUsed/>
@@ -7423,10 +7997,10 @@
       <w:ind w:left="440"/>
     </w:pPr>
   </w:style>
-  <w:style w:type="paragraph" w:styleId="FootnoteText">
+  <w:style w:type="paragraph" w:styleId="Funotentext">
     <w:name w:val="footnote text"/>
-    <w:basedOn w:val="Normal"/>
-    <w:link w:val="FootnoteTextChar"/>
+    <w:basedOn w:val="Standard"/>
+    <w:link w:val="FunotentextZchn"/>
     <w:uiPriority w:val="99"/>
     <w:semiHidden/>
     <w:unhideWhenUsed/>
@@ -7439,10 +8013,10 @@
       <w:szCs w:val="20"/>
     </w:rPr>
   </w:style>
-  <w:style w:type="character" w:customStyle="1" w:styleId="FootnoteTextChar">
-    <w:name w:val="Footnote Text Char"/>
-    <w:basedOn w:val="DefaultParagraphFont"/>
-    <w:link w:val="FootnoteText"/>
+  <w:style w:type="character" w:customStyle="1" w:styleId="FunotentextZchn">
+    <w:name w:val="Fußnotentext Zchn"/>
+    <w:basedOn w:val="Absatz-Standardschriftart"/>
+    <w:link w:val="Funotentext"/>
     <w:uiPriority w:val="99"/>
     <w:semiHidden/>
     <w:rsid w:val="00992B08"/>
@@ -7451,9 +8025,9 @@
       <w:szCs w:val="20"/>
     </w:rPr>
   </w:style>
-  <w:style w:type="character" w:styleId="FootnoteReference">
+  <w:style w:type="character" w:styleId="Funotenzeichen">
     <w:name w:val="footnote reference"/>
-    <w:basedOn w:val="DefaultParagraphFont"/>
+    <w:basedOn w:val="Absatz-Standardschriftart"/>
     <w:uiPriority w:val="99"/>
     <w:semiHidden/>
     <w:unhideWhenUsed/>
@@ -7464,7 +8038,7 @@
   </w:style>
   <w:style w:type="paragraph" w:customStyle="1" w:styleId="msonormal0">
     <w:name w:val="msonormal"/>
-    <w:basedOn w:val="Normal"/>
+    <w:basedOn w:val="Standard"/>
     <w:rsid w:val="00AA316B"/>
     <w:pPr>
       <w:spacing w:before="100" w:beforeAutospacing="1" w:after="100" w:afterAutospacing="1" w:line="240" w:lineRule="auto"/>
@@ -7476,9 +8050,9 @@
       <w:lang w:eastAsia="de-DE"/>
     </w:rPr>
   </w:style>
-  <w:style w:type="character" w:styleId="UnresolvedMention">
+  <w:style w:type="character" w:styleId="NichtaufgelsteErwhnung">
     <w:name w:val="Unresolved Mention"/>
-    <w:basedOn w:val="DefaultParagraphFont"/>
+    <w:basedOn w:val="Absatz-Standardschriftart"/>
     <w:uiPriority w:val="99"/>
     <w:semiHidden/>
     <w:unhideWhenUsed/>
@@ -7490,7 +8064,7 @@
   </w:style>
   <w:style w:type="character" w:customStyle="1" w:styleId="fontstyle01">
     <w:name w:val="fontstyle01"/>
-    <w:basedOn w:val="DefaultParagraphFont"/>
+    <w:basedOn w:val="Absatz-Standardschriftart"/>
     <w:rsid w:val="00447760"/>
     <w:rPr>
       <w:rFonts w:ascii="Calibri" w:hAnsi="Calibri" w:cs="Calibri" w:hint="default"/>
@@ -7505,7 +8079,7 @@
   </w:style>
   <w:style w:type="character" w:customStyle="1" w:styleId="fontstyle21">
     <w:name w:val="fontstyle21"/>
-    <w:basedOn w:val="DefaultParagraphFont"/>
+    <w:basedOn w:val="Absatz-Standardschriftart"/>
     <w:rsid w:val="000E69A3"/>
     <w:rPr>
       <w:rFonts w:ascii="Calibri" w:hAnsi="Calibri" w:cs="Calibri" w:hint="default"/>
@@ -7817,6 +8391,10 @@
 </file>
 
 <file path=customXml/item1.xml><?xml version="1.0" encoding="utf-8"?>
+<b:Sources xmlns:b="http://schemas.openxmlformats.org/officeDocument/2006/bibliography" xmlns="http://schemas.openxmlformats.org/officeDocument/2006/bibliography" SelectedStyle="\APASixthEditionOfficeOnline.xsl" StyleName="APA" Version="6"/>
+</file>
+
+<file path=customXml/item2.xml><?xml version="1.0" encoding="utf-8"?>
 <ct:contentTypeSchema xmlns:ct="http://schemas.microsoft.com/office/2006/metadata/contentType" xmlns:ma="http://schemas.microsoft.com/office/2006/metadata/properties/metaAttributes" ct:_="" ma:_="" ma:contentTypeName="Dokument" ma:contentTypeID="0x010100270F46081B4A754B9190754B5A06EE8C" ma:contentTypeVersion="0" ma:contentTypeDescription="Ein neues Dokument erstellen." ma:contentTypeScope="" ma:versionID="15e7fdf870b66698ae345426e70c77c3">
   <xsd:schema xmlns:xsd="http://www.w3.org/2001/XMLSchema" xmlns:xs="http://www.w3.org/2001/XMLSchema" xmlns:p="http://schemas.microsoft.com/office/2006/metadata/properties" targetNamespace="http://schemas.microsoft.com/office/2006/metadata/properties" ma:root="true" ma:fieldsID="88def50fa5cd1a929aee62d244f6190e">
     <xsd:element name="properties">
@@ -7930,7 +8508,13 @@
 </ct:contentTypeSchema>
 </file>
 
-<file path=customXml/item2.xml><?xml version="1.0" encoding="utf-8"?>
+<file path=customXml/item3.xml><?xml version="1.0" encoding="utf-8"?>
+<p:properties xmlns:p="http://schemas.microsoft.com/office/2006/metadata/properties" xmlns:xsi="http://www.w3.org/2001/XMLSchema-instance" xmlns:pc="http://schemas.microsoft.com/office/infopath/2007/PartnerControls">
+  <documentManagement/>
+</p:properties>
+</file>
+
+<file path=customXml/item4.xml><?xml version="1.0" encoding="utf-8"?>
 <?mso-contentType ?>
 <FormTemplates xmlns="http://schemas.microsoft.com/sharepoint/v3/contenttype/forms">
   <Display>DocumentLibraryForm</Display>
@@ -7939,17 +8523,15 @@
 </FormTemplates>
 </file>
 
-<file path=customXml/item3.xml><?xml version="1.0" encoding="utf-8"?>
-<p:properties xmlns:p="http://schemas.microsoft.com/office/2006/metadata/properties" xmlns:xsi="http://www.w3.org/2001/XMLSchema-instance" xmlns:pc="http://schemas.microsoft.com/office/infopath/2007/PartnerControls">
-  <documentManagement/>
-</p:properties>
+<file path=customXml/itemProps1.xml><?xml version="1.0" encoding="utf-8"?>
+<ds:datastoreItem xmlns:ds="http://schemas.openxmlformats.org/officeDocument/2006/customXml" ds:itemID="{AFEA77E0-BE8B-4B46-8C76-4F2D23E30971}">
+  <ds:schemaRefs>
+    <ds:schemaRef ds:uri="http://schemas.openxmlformats.org/officeDocument/2006/bibliography"/>
+  </ds:schemaRefs>
+</ds:datastoreItem>
 </file>
 
-<file path=customXml/item4.xml><?xml version="1.0" encoding="utf-8"?>
-<b:Sources xmlns:b="http://schemas.openxmlformats.org/officeDocument/2006/bibliography" xmlns="http://schemas.openxmlformats.org/officeDocument/2006/bibliography" SelectedStyle="\APASixthEditionOfficeOnline.xsl" StyleName="APA" Version="6"/>
-</file>
-
-<file path=customXml/itemProps1.xml><?xml version="1.0" encoding="utf-8"?>
+<file path=customXml/itemProps2.xml><?xml version="1.0" encoding="utf-8"?>
 <ds:datastoreItem xmlns:ds="http://schemas.openxmlformats.org/officeDocument/2006/customXml" ds:itemID="{174CA1B3-6057-4A11-95DE-287363172D80}">
   <ds:schemaRefs>
     <ds:schemaRef ds:uri="http://schemas.microsoft.com/office/2006/metadata/contentType"/>
@@ -7965,14 +8547,6 @@
 </ds:datastoreItem>
 </file>
 
-<file path=customXml/itemProps2.xml><?xml version="1.0" encoding="utf-8"?>
-<ds:datastoreItem xmlns:ds="http://schemas.openxmlformats.org/officeDocument/2006/customXml" ds:itemID="{3A075887-56AD-4333-A999-E43B65D5525D}">
-  <ds:schemaRefs>
-    <ds:schemaRef ds:uri="http://schemas.microsoft.com/sharepoint/v3/contenttype/forms"/>
-  </ds:schemaRefs>
-</ds:datastoreItem>
-</file>
-
 <file path=customXml/itemProps3.xml><?xml version="1.0" encoding="utf-8"?>
 <ds:datastoreItem xmlns:ds="http://schemas.openxmlformats.org/officeDocument/2006/customXml" ds:itemID="{B75137AE-84DD-4643-AAA9-9C193079073A}">
   <ds:schemaRefs>
@@ -7983,9 +8557,9 @@
 </file>
 
 <file path=customXml/itemProps4.xml><?xml version="1.0" encoding="utf-8"?>
-<ds:datastoreItem xmlns:ds="http://schemas.openxmlformats.org/officeDocument/2006/customXml" ds:itemID="{AFEA77E0-BE8B-4B46-8C76-4F2D23E30971}">
+<ds:datastoreItem xmlns:ds="http://schemas.openxmlformats.org/officeDocument/2006/customXml" ds:itemID="{3A075887-56AD-4333-A999-E43B65D5525D}">
   <ds:schemaRefs>
-    <ds:schemaRef ds:uri="http://schemas.openxmlformats.org/officeDocument/2006/bibliography"/>
+    <ds:schemaRef ds:uri="http://schemas.microsoft.com/sharepoint/v3/contenttype/forms"/>
   </ds:schemaRefs>
 </ds:datastoreItem>
 </file>
</xml_diff>

<commit_message>
setting Date and Time Format
</commit_message>
<xml_diff>
--- a/Fehlzeiten_Doku.docx
+++ b/Fehlzeiten_Doku.docx
@@ -2444,15 +2444,7 @@
         <w:spacing w:after="0"/>
       </w:pPr>
       <w:r>
-        <w:t xml:space="preserve">Da die Applikation bei unserem Webhoster in Betrieb genommen wird muss sie mit PHP 8.0 und </w:t>
-      </w:r>
-      <w:proofErr w:type="spellStart"/>
-      <w:r>
-        <w:t>MariaDB</w:t>
-      </w:r>
-      <w:proofErr w:type="spellEnd"/>
-      <w:r>
-        <w:t xml:space="preserve"> 10 funktionieren.</w:t>
+        <w:t>Da die Applikation bei unserem Webhoster in Betrieb genommen wird muss sie mit PHP 8.0 und MariaDB 10 funktionieren.</w:t>
       </w:r>
     </w:p>
     <w:p>
@@ -3878,23 +3870,7 @@
         <w:spacing w:after="0"/>
       </w:pPr>
       <w:r>
-        <w:t xml:space="preserve">Ich habe zunächst mein </w:t>
-      </w:r>
-      <w:proofErr w:type="spellStart"/>
-      <w:r>
-        <w:t>DatenBank</w:t>
-      </w:r>
-      <w:proofErr w:type="spellEnd"/>
-      <w:r>
-        <w:t xml:space="preserve"> (</w:t>
-      </w:r>
-      <w:proofErr w:type="spellStart"/>
-      <w:r>
-        <w:t>fehlzeitdb</w:t>
-      </w:r>
-      <w:proofErr w:type="spellEnd"/>
-      <w:r>
-        <w:t>) hergestellt, die aus 2 Tabellen besteht.</w:t>
+        <w:t>Ich habe zunächst mein DatenBank (fehlzeitdb) hergestellt, die aus 2 Tabellen besteht.</w:t>
       </w:r>
     </w:p>
     <w:p>
@@ -3909,19 +3885,11 @@
           <w:lang w:val="en-GB"/>
         </w:rPr>
       </w:pPr>
-      <w:proofErr w:type="spellStart"/>
       <w:r>
         <w:rPr>
           <w:lang w:val="en-GB"/>
         </w:rPr>
-        <w:t>tbl_users</w:t>
-      </w:r>
-      <w:proofErr w:type="spellEnd"/>
-      <w:r>
-        <w:rPr>
-          <w:lang w:val="en-GB"/>
-        </w:rPr>
-        <w:t xml:space="preserve">: </w:t>
+        <w:t xml:space="preserve">tbl_users: </w:t>
       </w:r>
       <w:r>
         <w:rPr>
@@ -3947,55 +3915,19 @@
         <w:rPr>
           <w:lang w:val="en-GB"/>
         </w:rPr>
-        <w:t xml:space="preserve">, </w:t>
-      </w:r>
-      <w:proofErr w:type="spellStart"/>
+        <w:t>, vorname(varchar), nachname(varchar),</w:t>
+      </w:r>
       <w:r>
         <w:rPr>
           <w:lang w:val="en-GB"/>
         </w:rPr>
-        <w:t>vorname</w:t>
-      </w:r>
-      <w:proofErr w:type="spellEnd"/>
+        <w:t xml:space="preserve"> </w:t>
+      </w:r>
       <w:r>
         <w:rPr>
           <w:lang w:val="en-GB"/>
         </w:rPr>
-        <w:t xml:space="preserve">(varchar), </w:t>
-      </w:r>
-      <w:proofErr w:type="spellStart"/>
-      <w:r>
-        <w:rPr>
-          <w:lang w:val="en-GB"/>
-        </w:rPr>
-        <w:t>nachname</w:t>
-      </w:r>
-      <w:proofErr w:type="spellEnd"/>
-      <w:r>
-        <w:rPr>
-          <w:lang w:val="en-GB"/>
-        </w:rPr>
-        <w:t>(varchar),</w:t>
-      </w:r>
-      <w:r>
-        <w:rPr>
-          <w:lang w:val="en-GB"/>
-        </w:rPr>
-        <w:t xml:space="preserve"> </w:t>
-      </w:r>
-      <w:proofErr w:type="spellStart"/>
-      <w:r>
-        <w:rPr>
-          <w:lang w:val="en-GB"/>
-        </w:rPr>
-        <w:t>b_name</w:t>
-      </w:r>
-      <w:proofErr w:type="spellEnd"/>
-      <w:r>
-        <w:rPr>
-          <w:lang w:val="en-GB"/>
-        </w:rPr>
-        <w:t>(varchar), pass</w:t>
+        <w:t>b_name(varchar), pass</w:t>
       </w:r>
       <w:r>
         <w:rPr>
@@ -4013,131 +3945,118 @@
         </w:numPr>
         <w:spacing w:after="0"/>
       </w:pPr>
-      <w:proofErr w:type="spellStart"/>
-      <w:r>
-        <w:t>tbl_grund</w:t>
-      </w:r>
-      <w:proofErr w:type="spellEnd"/>
-      <w:r>
-        <w:t>: [</w:t>
-      </w:r>
-      <w:proofErr w:type="spellStart"/>
-      <w:r>
-        <w:t>gr_id</w:t>
-      </w:r>
-      <w:proofErr w:type="spellEnd"/>
-      <w:r>
-        <w:t>(</w:t>
-      </w:r>
-      <w:proofErr w:type="spellStart"/>
-      <w:r>
-        <w:t>int</w:t>
-      </w:r>
-      <w:proofErr w:type="spellEnd"/>
-      <w:r>
-        <w:t>)PK,</w:t>
-      </w:r>
+      <w:r>
+        <w:t>tbl_grund: [gr_id(int)PK,</w:t>
+      </w:r>
+      <w:r>
+        <w:t xml:space="preserve"> u_id(int)FK, grund(int), note(varchar), von_datum(datetime), bis_datum(datetime), reg_datum(datetime)</w:t>
+      </w:r>
+      <w:r>
+        <w:t>]</w:t>
+      </w:r>
+      <w:r>
+        <w:t>.</w:t>
+      </w:r>
+    </w:p>
+    <w:p>
+      <w:pPr>
+        <w:spacing w:after="0"/>
+      </w:pPr>
       <w:r>
         <w:t xml:space="preserve"> </w:t>
       </w:r>
-      <w:proofErr w:type="spellStart"/>
-      <w:r>
-        <w:t>u_id</w:t>
-      </w:r>
-      <w:proofErr w:type="spellEnd"/>
-      <w:r>
-        <w:t>(</w:t>
-      </w:r>
-      <w:proofErr w:type="spellStart"/>
-      <w:r>
-        <w:t>int</w:t>
-      </w:r>
-      <w:proofErr w:type="spellEnd"/>
-      <w:r>
-        <w:t xml:space="preserve">)FK, </w:t>
-      </w:r>
-      <w:proofErr w:type="spellStart"/>
-      <w:r>
-        <w:t>grund</w:t>
-      </w:r>
-      <w:proofErr w:type="spellEnd"/>
-      <w:r>
-        <w:t>(</w:t>
-      </w:r>
-      <w:proofErr w:type="spellStart"/>
-      <w:r>
-        <w:t>int</w:t>
-      </w:r>
-      <w:proofErr w:type="spellEnd"/>
-      <w:r>
-        <w:t xml:space="preserve">), </w:t>
-      </w:r>
-      <w:proofErr w:type="spellStart"/>
-      <w:r>
-        <w:t>note</w:t>
-      </w:r>
-      <w:proofErr w:type="spellEnd"/>
-      <w:r>
-        <w:t>(</w:t>
-      </w:r>
-      <w:proofErr w:type="spellStart"/>
-      <w:r>
-        <w:t>varchar</w:t>
-      </w:r>
-      <w:proofErr w:type="spellEnd"/>
-      <w:r>
-        <w:t xml:space="preserve">), </w:t>
-      </w:r>
-      <w:proofErr w:type="spellStart"/>
-      <w:r>
-        <w:t>von_datum</w:t>
-      </w:r>
-      <w:proofErr w:type="spellEnd"/>
-      <w:r>
-        <w:t>(</w:t>
-      </w:r>
-      <w:proofErr w:type="spellStart"/>
-      <w:r>
-        <w:t>datetime</w:t>
-      </w:r>
-      <w:proofErr w:type="spellEnd"/>
-      <w:r>
-        <w:t xml:space="preserve">), </w:t>
-      </w:r>
-      <w:proofErr w:type="spellStart"/>
-      <w:r>
-        <w:t>bis_datum</w:t>
-      </w:r>
-      <w:proofErr w:type="spellEnd"/>
-      <w:r>
-        <w:t>(</w:t>
-      </w:r>
-      <w:proofErr w:type="spellStart"/>
-      <w:r>
-        <w:t>datetime</w:t>
-      </w:r>
-      <w:proofErr w:type="spellEnd"/>
-      <w:r>
-        <w:t xml:space="preserve">), </w:t>
-      </w:r>
-      <w:proofErr w:type="spellStart"/>
-      <w:r>
-        <w:t>reg_datum</w:t>
-      </w:r>
-      <w:proofErr w:type="spellEnd"/>
-      <w:r>
-        <w:t>(</w:t>
-      </w:r>
-      <w:proofErr w:type="spellStart"/>
-      <w:r>
-        <w:t>datetime</w:t>
-      </w:r>
-      <w:proofErr w:type="spellEnd"/>
-      <w:r>
-        <w:t>)</w:t>
-      </w:r>
-      <w:r>
-        <w:t>]</w:t>
+    </w:p>
+    <w:p>
+      <w:pPr>
+        <w:spacing w:after="0"/>
+      </w:pPr>
+    </w:p>
+    <w:p>
+      <w:pPr>
+        <w:spacing w:after="0"/>
+      </w:pPr>
+      <w:r>
+        <w:t>Dann habe ich Code</w:t>
+      </w:r>
+      <w:r>
+        <w:t>I</w:t>
+      </w:r>
+      <w:r>
+        <w:t xml:space="preserve">gniter heruntergeladen und mein Projekt durch Visual Studio code erstellt, einige Dateien sollen </w:t>
+      </w:r>
+      <w:r>
+        <w:t xml:space="preserve">bearbeitet </w:t>
+      </w:r>
+      <w:r>
+        <w:t>werden:</w:t>
+      </w:r>
+      <w:r>
+        <w:br/>
+        <w:t xml:space="preserve">application-&gt; config-&gt; config.php </w:t>
+      </w:r>
+      <w:r>
+        <w:br/>
+      </w:r>
+      <w:r>
+        <w:t>$config['base_url'] = 'http://localhost/</w:t>
+      </w:r>
+      <w:r>
+        <w:rPr>
+          <w:color w:val="70AD47" w:themeColor="accent6"/>
+        </w:rPr>
+        <w:t>fehlzeitPro</w:t>
+      </w:r>
+      <w:r>
+        <w:t>/';</w:t>
+      </w:r>
+      <w:r>
+        <w:t xml:space="preserve"> </w:t>
+      </w:r>
+      <w:r>
+        <w:t>der Name</w:t>
+      </w:r>
+      <w:r>
+        <w:t xml:space="preserve"> </w:t>
+      </w:r>
+      <w:r>
+        <w:t>meinem</w:t>
+      </w:r>
+      <w:r>
+        <w:t xml:space="preserve"> Projektverzeichniss.</w:t>
+      </w:r>
+    </w:p>
+    <w:p>
+      <w:pPr>
+        <w:spacing w:after="0"/>
+      </w:pPr>
+    </w:p>
+    <w:p>
+      <w:pPr>
+        <w:spacing w:after="0"/>
+      </w:pPr>
+      <w:r>
+        <w:t xml:space="preserve">$config['log_threshold'] = </w:t>
+      </w:r>
+      <w:r>
+        <w:rPr>
+          <w:color w:val="70AD47" w:themeColor="accent6"/>
+        </w:rPr>
+        <w:t>4</w:t>
+      </w:r>
+      <w:r>
+        <w:t>;</w:t>
+      </w:r>
+      <w:r>
+        <w:t xml:space="preserve"> Aktivieren</w:t>
+      </w:r>
+      <w:r>
+        <w:t xml:space="preserve"> die Fehlerprotokollierung, indem einen Schwellenwert über Null festlegen. Der Schwellenwert bestimmt, was protokolliert wird</w:t>
+      </w:r>
+      <w:r>
+        <w:t xml:space="preserve">. </w:t>
+      </w:r>
+      <w:r>
+        <w:t>4 = All Messages</w:t>
       </w:r>
       <w:r>
         <w:t>.</w:t>
@@ -4148,173 +4067,6 @@
         <w:spacing w:after="0"/>
       </w:pPr>
       <w:r>
-        <w:t xml:space="preserve"> </w:t>
-      </w:r>
-    </w:p>
-    <w:p>
-      <w:pPr>
-        <w:spacing w:after="0"/>
-      </w:pPr>
-    </w:p>
-    <w:p>
-      <w:pPr>
-        <w:spacing w:after="0"/>
-      </w:pPr>
-      <w:r>
-        <w:t xml:space="preserve">Dann habe ich </w:t>
-      </w:r>
-      <w:proofErr w:type="spellStart"/>
-      <w:r>
-        <w:t>Code</w:t>
-      </w:r>
-      <w:r>
-        <w:t>I</w:t>
-      </w:r>
-      <w:r>
-        <w:t>gniter</w:t>
-      </w:r>
-      <w:proofErr w:type="spellEnd"/>
-      <w:r>
-        <w:t xml:space="preserve"> heruntergeladen und mein Projekt durch Visual Studio code erstellt, einige Dateien sollen </w:t>
-      </w:r>
-      <w:r>
-        <w:t xml:space="preserve">bearbeitet </w:t>
-      </w:r>
-      <w:r>
-        <w:t>werden:</w:t>
-      </w:r>
-      <w:r>
-        <w:br/>
-      </w:r>
-      <w:proofErr w:type="spellStart"/>
-      <w:r>
-        <w:t>application</w:t>
-      </w:r>
-      <w:proofErr w:type="spellEnd"/>
-      <w:r>
-        <w:t xml:space="preserve">-&gt; </w:t>
-      </w:r>
-      <w:proofErr w:type="spellStart"/>
-      <w:r>
-        <w:t>config</w:t>
-      </w:r>
-      <w:proofErr w:type="spellEnd"/>
-      <w:r>
-        <w:t xml:space="preserve">-&gt; </w:t>
-      </w:r>
-      <w:proofErr w:type="spellStart"/>
-      <w:r>
-        <w:t>config.php</w:t>
-      </w:r>
-      <w:proofErr w:type="spellEnd"/>
-      <w:r>
-        <w:t xml:space="preserve"> </w:t>
-      </w:r>
-      <w:r>
-        <w:br/>
-      </w:r>
-      <w:r>
-        <w:t>$</w:t>
-      </w:r>
-      <w:proofErr w:type="spellStart"/>
-      <w:r>
-        <w:t>config</w:t>
-      </w:r>
-      <w:proofErr w:type="spellEnd"/>
-      <w:r>
-        <w:t>['</w:t>
-      </w:r>
-      <w:proofErr w:type="spellStart"/>
-      <w:r>
-        <w:t>base_url</w:t>
-      </w:r>
-      <w:proofErr w:type="spellEnd"/>
-      <w:r>
-        <w:t>'] = 'http://localhost/</w:t>
-      </w:r>
-      <w:r>
-        <w:rPr>
-          <w:color w:val="70AD47" w:themeColor="accent6"/>
-        </w:rPr>
-        <w:t>fehlzeitPro</w:t>
-      </w:r>
-      <w:r>
-        <w:t>/';</w:t>
-      </w:r>
-      <w:r>
-        <w:t xml:space="preserve"> </w:t>
-      </w:r>
-      <w:r>
-        <w:t>der Name</w:t>
-      </w:r>
-      <w:r>
-        <w:t xml:space="preserve"> </w:t>
-      </w:r>
-      <w:r>
-        <w:t>meinem</w:t>
-      </w:r>
-      <w:r>
-        <w:t xml:space="preserve"> Projektverzeichniss.</w:t>
-      </w:r>
-    </w:p>
-    <w:p>
-      <w:pPr>
-        <w:spacing w:after="0"/>
-      </w:pPr>
-    </w:p>
-    <w:p>
-      <w:pPr>
-        <w:spacing w:after="0"/>
-      </w:pPr>
-      <w:r>
-        <w:t>$</w:t>
-      </w:r>
-      <w:proofErr w:type="spellStart"/>
-      <w:r>
-        <w:t>config</w:t>
-      </w:r>
-      <w:proofErr w:type="spellEnd"/>
-      <w:r>
-        <w:t>['</w:t>
-      </w:r>
-      <w:proofErr w:type="spellStart"/>
-      <w:r>
-        <w:t>log_threshold</w:t>
-      </w:r>
-      <w:proofErr w:type="spellEnd"/>
-      <w:r>
-        <w:t xml:space="preserve">'] = </w:t>
-      </w:r>
-      <w:r>
-        <w:rPr>
-          <w:color w:val="70AD47" w:themeColor="accent6"/>
-        </w:rPr>
-        <w:t>4</w:t>
-      </w:r>
-      <w:r>
-        <w:t>;</w:t>
-      </w:r>
-      <w:r>
-        <w:t xml:space="preserve"> Aktivieren</w:t>
-      </w:r>
-      <w:r>
-        <w:t xml:space="preserve"> die Fehlerprotokollierung, indem einen Schwellenwert über Null festlegen. Der Schwellenwert bestimmt, was protokolliert wird</w:t>
-      </w:r>
-      <w:r>
-        <w:t xml:space="preserve">. </w:t>
-      </w:r>
-      <w:r>
-        <w:t>4 = All Messages</w:t>
-      </w:r>
-      <w:r>
-        <w:t>.</w:t>
-      </w:r>
-    </w:p>
-    <w:p>
-      <w:pPr>
-        <w:spacing w:after="0"/>
-      </w:pPr>
-      <w:r>
         <w:t xml:space="preserve">Diese Fehlermeldungen werden </w:t>
       </w:r>
       <w:r>
@@ -4323,21 +4075,8 @@
       <w:r>
         <w:t xml:space="preserve">: </w:t>
       </w:r>
-      <w:proofErr w:type="spellStart"/>
-      <w:r>
-        <w:t>application</w:t>
-      </w:r>
-      <w:proofErr w:type="spellEnd"/>
-      <w:r>
-        <w:t xml:space="preserve">-&gt; </w:t>
-      </w:r>
-      <w:proofErr w:type="spellStart"/>
-      <w:r>
-        <w:t>config</w:t>
-      </w:r>
-      <w:proofErr w:type="spellEnd"/>
-      <w:r>
-        <w:t>-</w:t>
+      <w:r>
+        <w:t>application-&gt; config-</w:t>
       </w:r>
       <w:r>
         <w:t xml:space="preserve">&gt; </w:t>
@@ -4362,23 +4101,7 @@
         <w:spacing w:after="0"/>
       </w:pPr>
       <w:r>
-        <w:t>$</w:t>
-      </w:r>
-      <w:proofErr w:type="spellStart"/>
-      <w:r>
-        <w:t>config</w:t>
-      </w:r>
-      <w:proofErr w:type="spellEnd"/>
-      <w:r>
-        <w:t>['</w:t>
-      </w:r>
-      <w:proofErr w:type="spellStart"/>
-      <w:r>
-        <w:t>encryption_key</w:t>
-      </w:r>
-      <w:proofErr w:type="spellEnd"/>
-      <w:r>
-        <w:t>'] = '</w:t>
+        <w:t>$config['encryption_key'] = '</w:t>
       </w:r>
       <w:r>
         <w:rPr>
@@ -4438,16 +4161,8 @@
         <w:rPr>
           <w:lang w:val="en-GB"/>
         </w:rPr>
-        <w:t xml:space="preserve">application-&gt; config-&gt; </w:t>
-      </w:r>
-      <w:proofErr w:type="spellStart"/>
-      <w:r>
-        <w:rPr>
-          <w:lang w:val="en-GB"/>
-        </w:rPr>
-        <w:t>autoload.php</w:t>
-      </w:r>
-      <w:proofErr w:type="spellEnd"/>
+        <w:t>application-&gt; config-&gt; autoload.php</w:t>
+      </w:r>
     </w:p>
     <w:p>
       <w:pPr>
@@ -4464,160 +4179,60 @@
           <w:color w:val="70AD47" w:themeColor="accent6"/>
           <w:lang w:val="en-GB"/>
         </w:rPr>
-        <w:t>'</w:t>
-      </w:r>
-      <w:proofErr w:type="spellStart"/>
+        <w:t>'database','session','encryption'</w:t>
+      </w:r>
+      <w:r>
+        <w:rPr>
+          <w:lang w:val="en-GB"/>
+        </w:rPr>
+        <w:t>);</w:t>
+      </w:r>
+      <w:r>
+        <w:rPr>
+          <w:lang w:val="en-GB"/>
+        </w:rPr>
+        <w:t xml:space="preserve"> Klasse</w:t>
+      </w:r>
+      <w:r>
+        <w:rPr>
+          <w:lang w:val="en-GB"/>
+        </w:rPr>
+        <w:t>n</w:t>
+      </w:r>
+      <w:r>
+        <w:rPr>
+          <w:lang w:val="en-GB"/>
+        </w:rPr>
+        <w:t xml:space="preserve"> initialisieren.</w:t>
+      </w:r>
+      <w:r>
+        <w:rPr>
+          <w:lang w:val="en-GB"/>
+        </w:rPr>
+        <w:t xml:space="preserve"> </w:t>
+      </w:r>
+      <w:r>
+        <w:t>Dies sind die Klassen, die sich in system/libraries/ oder Ihrem application/libraries/-Verzeichnis befinden, mit dem Zusatz der</w:t>
+      </w:r>
+      <w:r>
+        <w:t xml:space="preserve"> </w:t>
+      </w:r>
+      <w:r>
+        <w:t>'Datenbank'-Bibliothek, was ein Sonderfall ist.</w:t>
+      </w:r>
+    </w:p>
+    <w:p>
+      <w:pPr>
+        <w:spacing w:after="0"/>
+      </w:pPr>
+      <w:r>
+        <w:t>$autoload['model'] = array(</w:t>
+      </w:r>
       <w:r>
         <w:rPr>
           <w:color w:val="70AD47" w:themeColor="accent6"/>
-          <w:lang w:val="en-GB"/>
-        </w:rPr>
-        <w:t>database','session','encryption</w:t>
-      </w:r>
-      <w:proofErr w:type="spellEnd"/>
-      <w:r>
-        <w:rPr>
-          <w:color w:val="70AD47" w:themeColor="accent6"/>
-          <w:lang w:val="en-GB"/>
-        </w:rPr>
-        <w:t>'</w:t>
-      </w:r>
-      <w:r>
-        <w:rPr>
-          <w:lang w:val="en-GB"/>
-        </w:rPr>
-        <w:t>);</w:t>
-      </w:r>
-      <w:r>
-        <w:rPr>
-          <w:lang w:val="en-GB"/>
-        </w:rPr>
-        <w:t xml:space="preserve"> Klasse</w:t>
-      </w:r>
-      <w:r>
-        <w:rPr>
-          <w:lang w:val="en-GB"/>
-        </w:rPr>
-        <w:t>n</w:t>
-      </w:r>
-      <w:r>
-        <w:rPr>
-          <w:lang w:val="en-GB"/>
-        </w:rPr>
-        <w:t xml:space="preserve"> </w:t>
-      </w:r>
-      <w:proofErr w:type="spellStart"/>
-      <w:r>
-        <w:rPr>
-          <w:lang w:val="en-GB"/>
-        </w:rPr>
-        <w:t>initialisieren</w:t>
-      </w:r>
-      <w:proofErr w:type="spellEnd"/>
-      <w:r>
-        <w:rPr>
-          <w:lang w:val="en-GB"/>
-        </w:rPr>
-        <w:t>.</w:t>
-      </w:r>
-      <w:r>
-        <w:rPr>
-          <w:lang w:val="en-GB"/>
-        </w:rPr>
-        <w:t xml:space="preserve"> </w:t>
-      </w:r>
-      <w:r>
-        <w:t xml:space="preserve">Dies sind die Klassen, die sich in </w:t>
-      </w:r>
-      <w:proofErr w:type="spellStart"/>
-      <w:r>
-        <w:t>system</w:t>
-      </w:r>
-      <w:proofErr w:type="spellEnd"/>
-      <w:r>
-        <w:t>/</w:t>
-      </w:r>
-      <w:proofErr w:type="spellStart"/>
-      <w:r>
-        <w:t>libraries</w:t>
-      </w:r>
-      <w:proofErr w:type="spellEnd"/>
-      <w:r>
-        <w:t xml:space="preserve">/ oder Ihrem </w:t>
-      </w:r>
-      <w:proofErr w:type="spellStart"/>
-      <w:r>
-        <w:t>application</w:t>
-      </w:r>
-      <w:proofErr w:type="spellEnd"/>
-      <w:r>
-        <w:t>/</w:t>
-      </w:r>
-      <w:proofErr w:type="spellStart"/>
-      <w:r>
-        <w:t>libraries</w:t>
-      </w:r>
-      <w:proofErr w:type="spellEnd"/>
-      <w:r>
-        <w:t>/-Verzeichnis befinden, mit dem Zusatz der</w:t>
-      </w:r>
-      <w:r>
-        <w:t xml:space="preserve"> </w:t>
-      </w:r>
-      <w:r>
-        <w:t>'Datenbank'-Bibliothek, was ein Sonderfall ist.</w:t>
-      </w:r>
-    </w:p>
-    <w:p>
-      <w:pPr>
-        <w:spacing w:after="0"/>
-      </w:pPr>
-      <w:r>
-        <w:t>$</w:t>
-      </w:r>
-      <w:proofErr w:type="spellStart"/>
-      <w:r>
-        <w:t>autoload</w:t>
-      </w:r>
-      <w:proofErr w:type="spellEnd"/>
-      <w:r>
-        <w:t>['</w:t>
-      </w:r>
-      <w:proofErr w:type="spellStart"/>
-      <w:r>
-        <w:t>model</w:t>
-      </w:r>
-      <w:proofErr w:type="spellEnd"/>
-      <w:r>
-        <w:t xml:space="preserve">'] = </w:t>
-      </w:r>
-      <w:proofErr w:type="spellStart"/>
-      <w:r>
-        <w:t>array</w:t>
-      </w:r>
-      <w:proofErr w:type="spellEnd"/>
-      <w:r>
-        <w:t>(</w:t>
-      </w:r>
-      <w:r>
-        <w:rPr>
-          <w:color w:val="70AD47" w:themeColor="accent6"/>
-        </w:rPr>
-        <w:t>'</w:t>
-      </w:r>
-      <w:proofErr w:type="spellStart"/>
-      <w:r>
-        <w:rPr>
-          <w:color w:val="70AD47" w:themeColor="accent6"/>
-        </w:rPr>
-        <w:t>dbmodel</w:t>
-      </w:r>
-      <w:proofErr w:type="spellEnd"/>
-      <w:r>
-        <w:rPr>
-          <w:color w:val="70AD47" w:themeColor="accent6"/>
-        </w:rPr>
-        <w:t>'</w:t>
+        </w:rPr>
+        <w:t>'dbmodel'</w:t>
       </w:r>
       <w:r>
         <w:t>);</w:t>
@@ -4655,91 +4270,28 @@
       <w:pPr>
         <w:spacing w:after="0"/>
       </w:pPr>
-      <w:proofErr w:type="spellStart"/>
-      <w:r>
-        <w:t>application</w:t>
-      </w:r>
-      <w:proofErr w:type="spellEnd"/>
-      <w:r>
-        <w:t xml:space="preserve">-&gt; </w:t>
-      </w:r>
-      <w:proofErr w:type="spellStart"/>
-      <w:r>
-        <w:t>config</w:t>
-      </w:r>
-      <w:proofErr w:type="spellEnd"/>
-      <w:r>
-        <w:t xml:space="preserve">-&gt; </w:t>
-      </w:r>
-      <w:proofErr w:type="spellStart"/>
-      <w:r>
-        <w:t>database.php</w:t>
-      </w:r>
-      <w:proofErr w:type="spellEnd"/>
+      <w:r>
+        <w:t>application-&gt; config-&gt; database.php</w:t>
+      </w:r>
     </w:p>
     <w:p>
       <w:pPr>
         <w:spacing w:after="0"/>
       </w:pPr>
       <w:r>
-        <w:t>$</w:t>
-      </w:r>
-      <w:proofErr w:type="spellStart"/>
-      <w:r>
-        <w:t>db</w:t>
-      </w:r>
-      <w:proofErr w:type="spellEnd"/>
-      <w:r>
-        <w:t>['</w:t>
-      </w:r>
-      <w:proofErr w:type="spellStart"/>
-      <w:r>
-        <w:t>default</w:t>
-      </w:r>
-      <w:proofErr w:type="spellEnd"/>
-      <w:r>
-        <w:t xml:space="preserve">'] = </w:t>
-      </w:r>
-      <w:proofErr w:type="spellStart"/>
-      <w:proofErr w:type="gramStart"/>
-      <w:r>
-        <w:t>array</w:t>
-      </w:r>
-      <w:proofErr w:type="spellEnd"/>
-      <w:r>
-        <w:t>(</w:t>
-      </w:r>
-      <w:proofErr w:type="gramEnd"/>
-      <w:r>
-        <w:t>‘</w:t>
-      </w:r>
-      <w:proofErr w:type="spellStart"/>
-      <w:r>
-        <w:t>database</w:t>
-      </w:r>
-      <w:proofErr w:type="spellEnd"/>
-      <w:r>
-        <w:t xml:space="preserve">' =&gt; </w:t>
+        <w:t xml:space="preserve">$db['default'] = </w:t>
+      </w:r>
+      <w:r>
+        <w:t>array(‘</w:t>
+      </w:r>
+      <w:r>
+        <w:t xml:space="preserve">database' =&gt; </w:t>
       </w:r>
       <w:r>
         <w:rPr>
           <w:color w:val="70AD47" w:themeColor="accent6"/>
         </w:rPr>
-        <w:t>'</w:t>
-      </w:r>
-      <w:proofErr w:type="spellStart"/>
-      <w:r>
-        <w:rPr>
-          <w:color w:val="70AD47" w:themeColor="accent6"/>
-        </w:rPr>
-        <w:t>fehlzeitdb</w:t>
-      </w:r>
-      <w:proofErr w:type="spellEnd"/>
-      <w:r>
-        <w:rPr>
-          <w:color w:val="70AD47" w:themeColor="accent6"/>
-        </w:rPr>
-        <w:t>'</w:t>
+        <w:t>'fehlzeitdb'</w:t>
       </w:r>
       <w:r>
         <w:t>); Festlegen des Namens meiner Datenbank</w:t>
@@ -4778,10 +4330,7 @@
         <w:spacing w:after="0"/>
       </w:pPr>
       <w:r>
-        <w:t xml:space="preserve">Als nächstes erstellte ich mein Benutzerformular, das der Benutzer ausfüllen sollte, um </w:t>
-      </w:r>
-      <w:r>
-        <w:t xml:space="preserve">seine </w:t>
+        <w:t xml:space="preserve">Als nächstes erstellte ich mein Benutzerformular, das der Benutzer ausfüllen sollte, um seine </w:t>
       </w:r>
       <w:r>
         <w:t>„</w:t>
@@ -4796,7 +4345,56 @@
         <w:t>“</w:t>
       </w:r>
       <w:r>
-        <w:t xml:space="preserve"> hinzuzufügen. es enthält einige Überschriften und Textfelder und ein Optionsfeld</w:t>
+        <w:t xml:space="preserve"> hinzuzufügen. es enthält einige Überschriften</w:t>
+      </w:r>
+      <w:r>
+        <w:t>,</w:t>
+      </w:r>
+      <w:r>
+        <w:t xml:space="preserve"> Textfelder</w:t>
+      </w:r>
+      <w:r>
+        <w:t>, Drop-down</w:t>
+      </w:r>
+      <w:r>
+        <w:t xml:space="preserve"> und ein Optionsfeld</w:t>
+      </w:r>
+      <w:r>
+        <w:t>.</w:t>
+      </w:r>
+    </w:p>
+    <w:p>
+      <w:pPr>
+        <w:spacing w:after="0"/>
+      </w:pPr>
+    </w:p>
+    <w:p>
+      <w:pPr>
+        <w:spacing w:after="0"/>
+      </w:pPr>
+      <w:r>
+        <w:t xml:space="preserve">Ich habe </w:t>
+      </w:r>
+      <w:r>
+        <w:t>JavaScript</w:t>
+      </w:r>
+      <w:r>
+        <w:t xml:space="preserve"> verwendet, um Notizen und ein Textfeld ein- und auszublenden. Wenn der Arbeitnehmer bei einem Arztbesuch oder krank ist, muss er eine AU mitbringen. und wenn es sonstiges </w:t>
+      </w:r>
+      <w:r>
+        <w:t>ist,</w:t>
+      </w:r>
+      <w:r>
+        <w:t xml:space="preserve"> muss er eine kurze </w:t>
+      </w:r>
+      <w:r>
+        <w:t>M</w:t>
+      </w:r>
+      <w:r>
+        <w:t xml:space="preserve">eldung </w:t>
+      </w:r>
+      <w:r>
+        <w:t>darüberschreiben</w:t>
       </w:r>
       <w:r>
         <w:t>.</w:t>
@@ -4839,15 +4437,7 @@
         </w:rPr>
       </w:pPr>
       <w:r>
-        <w:t xml:space="preserve">Das Projekt wurde mithilfe von PHP, JavaScript sowie dem </w:t>
-      </w:r>
-      <w:proofErr w:type="spellStart"/>
-      <w:r>
-        <w:t>CodeIgniter</w:t>
-      </w:r>
-      <w:proofErr w:type="spellEnd"/>
-      <w:r>
-        <w:t xml:space="preserve">- und Bootstrap Framework entwickelt. </w:t>
+        <w:t xml:space="preserve">Das Projekt wurde mithilfe von PHP, JavaScript sowie dem CodeIgniter- und Bootstrap Framework entwickelt. </w:t>
       </w:r>
     </w:p>
     <w:p>
@@ -4887,15 +4477,7 @@
       </w:r>
       <w:r>
         <w:br/>
-        <w:t xml:space="preserve">In XAMPP ist der Ordner </w:t>
-      </w:r>
-      <w:proofErr w:type="spellStart"/>
-      <w:r>
-        <w:t>htdocs</w:t>
-      </w:r>
-      <w:proofErr w:type="spellEnd"/>
-      <w:r>
-        <w:t>, in dem alle Projekte, die auf localhost sich bef</w:t>
+        <w:t>In XAMPP ist der Ordner htdocs, in dem alle Projekte, die auf localhost sich bef</w:t>
       </w:r>
       <w:r>
         <w:t>i</w:t>
@@ -4993,17 +4575,8 @@
         <w:spacing w:after="0"/>
       </w:pPr>
       <w:r>
-        <w:t xml:space="preserve">Ich habe mich für </w:t>
-      </w:r>
-      <w:proofErr w:type="spellStart"/>
-      <w:r>
-        <w:t>CodeIgniter</w:t>
-      </w:r>
-      <w:proofErr w:type="spellEnd"/>
-      <w:r>
-        <w:t xml:space="preserve"> entschieden, </w:t>
-      </w:r>
-      <w:proofErr w:type="spellStart"/>
+        <w:t xml:space="preserve">Ich habe mich für CodeIgniter entschieden, </w:t>
+      </w:r>
       <w:r>
         <w:t>Code</w:t>
       </w:r>
@@ -5011,11 +4584,7 @@
         <w:t>I</w:t>
       </w:r>
       <w:r>
-        <w:t>gniter</w:t>
-      </w:r>
-      <w:proofErr w:type="spellEnd"/>
-      <w:r>
-        <w:t xml:space="preserve"> ist eines der besten PHP-Frameworks, das eine Open-Source-Entwicklungsplattform bietet. Es unterstützt PHP-Entwickler, indem es die einfachste Möglichkeit bietet, modulare Methoden zu verwenden und jede explizite Funktion zu erhalten. Aufgrund seiner benutzerfreundlichen URLs ist es einfach, große dynamische und sichere Webanwendungen zu erstellen.</w:t>
+        <w:t>gniter ist eines der besten PHP-Frameworks, das eine Open-Source-Entwicklungsplattform bietet. Es unterstützt PHP-Entwickler, indem es die einfachste Möglichkeit bietet, modulare Methoden zu verwenden und jede explizite Funktion zu erhalten. Aufgrund seiner benutzerfreundlichen URLs ist es einfach, große dynamische und sichere Webanwendungen zu erstellen.</w:t>
       </w:r>
     </w:p>
     <w:p>
@@ -5028,23 +4597,7 @@
         <w:spacing w:after="0"/>
       </w:pPr>
       <w:r>
-        <w:t>In der Datenbank habe ich einen Standardbenutzer mit dem Benutzernamen (</w:t>
-      </w:r>
-      <w:proofErr w:type="spellStart"/>
-      <w:r>
-        <w:t>admin</w:t>
-      </w:r>
-      <w:proofErr w:type="spellEnd"/>
-      <w:r>
-        <w:t>) und einem Passwort (</w:t>
-      </w:r>
-      <w:proofErr w:type="spellStart"/>
-      <w:r>
-        <w:t>admin</w:t>
-      </w:r>
-      <w:proofErr w:type="spellEnd"/>
-      <w:r>
-        <w:t>) für die erste Verwendung der Software erstellt und ich werde in der Bedienungsanleitung deutlich machen, dass dieses Passwort nach der ersten Anmeldung ersetzt werden sollte.</w:t>
+        <w:t>In der Datenbank habe ich einen Standardbenutzer mit dem Benutzernamen (admin) und einem Passwort (admin) für die erste Verwendung der Software erstellt und ich werde in der Bedienungsanleitung deutlich machen, dass dieses Passwort nach der ersten Anmeldung ersetzt werden sollte.</w:t>
       </w:r>
     </w:p>
     <w:p>
@@ -5059,6 +4612,12 @@
       <w:r>
         <w:t>Wenn sich der Benutzer als Administrator anmeldet, kann er alle Benutzer sehen, die bearbeitet oder entfernt werden können, und durch Klicken auf Benutzer hinzufügen kann er einen neuen Benutzer oder einen neuen Administrator hinzufügen.</w:t>
       </w:r>
+      <w:r>
+        <w:t xml:space="preserve"> </w:t>
+      </w:r>
+      <w:r>
+        <w:t>Der Administrator kann den Standardadministrator nicht entfernen.</w:t>
+      </w:r>
     </w:p>
     <w:p>
       <w:pPr>
@@ -5070,13 +4629,53 @@
         <w:spacing w:after="0"/>
       </w:pPr>
       <w:r>
-        <w:t>Der Administrator kann den Standardadministrator nicht entfernen.</w:t>
+        <w:t>Nach einer Diskussion mit dem Projektträger haben wir uns entschieden, das Namensfeld zu einer Dropdown-Liste zu machen, in der Sie alle Benutzer sehen können, deren Namen bereits in der DB gespeichert sind</w:t>
+      </w:r>
+      <w:r>
+        <w:t xml:space="preserve">, </w:t>
+      </w:r>
+      <w:r>
+        <w:t>und dass der Benutzer einen anderen Benutzer als krank markieren kann</w:t>
+      </w:r>
+      <w:r>
+        <w:t>.</w:t>
       </w:r>
     </w:p>
     <w:p>
       <w:pPr>
         <w:spacing w:after="0"/>
       </w:pPr>
+      <w:r>
+        <w:lastRenderedPageBreak/>
+        <w:t>D</w:t>
+      </w:r>
+      <w:r>
+        <w:t xml:space="preserve">eshalb müssen wir eine weitere Spalte in der Datenbank zur </w:t>
+      </w:r>
+      <w:r>
+        <w:t xml:space="preserve">„tbl_grund“ </w:t>
+      </w:r>
+      <w:r>
+        <w:t>Tabelle hinzufügen, um den Benutzer zu speichern, der diesen Eintrag hinzugefügt hat. Der Name dieser Spalte ist auto</w:t>
+      </w:r>
+      <w:r>
+        <w:t>r</w:t>
+      </w:r>
+      <w:r>
+        <w:t>_</w:t>
+      </w:r>
+      <w:r>
+        <w:t>id</w:t>
+      </w:r>
+      <w:r>
+        <w:t>.</w:t>
+      </w:r>
+      <w:r>
+        <w:br/>
+      </w:r>
+      <w:r>
+        <w:br/>
+      </w:r>
     </w:p>
     <w:p>
       <w:pPr>
@@ -5094,7 +4693,6 @@
           <w:u w:val="single"/>
         </w:rPr>
       </w:pPr>
-      <w:proofErr w:type="spellStart"/>
       <w:r>
         <w:rPr>
           <w:b/>
@@ -5105,46 +4703,27 @@
         </w:rPr>
         <w:t>CodeIgniter</w:t>
       </w:r>
-      <w:proofErr w:type="spellEnd"/>
     </w:p>
     <w:p>
       <w:pPr>
         <w:spacing w:after="0"/>
       </w:pPr>
-      <w:proofErr w:type="spellStart"/>
-      <w:r>
-        <w:t>CodeIgniter</w:t>
-      </w:r>
-      <w:proofErr w:type="spellEnd"/>
-      <w:r>
-        <w:t xml:space="preserve"> ist ein seit 2014 erhältliches, in PHP geschriebenes, quelloffenes Webframework.</w:t>
+      <w:r>
+        <w:t>CodeIgniter ist ein seit 2014 erhältliches, in PHP geschriebenes, quelloffenes Webframework.</w:t>
       </w:r>
     </w:p>
     <w:p>
       <w:pPr>
         <w:spacing w:after="0"/>
       </w:pPr>
-      <w:proofErr w:type="spellStart"/>
-      <w:r>
-        <w:t>CodeIgniter</w:t>
-      </w:r>
-      <w:proofErr w:type="spellEnd"/>
-      <w:r>
-        <w:t xml:space="preserve"> ist schlank gehalten, wodurch eine hohe Performance erreicht wird und die Einarbeitungszeit im Vergleich zu anderen Frameworks kurz ist. Zentraler Bestandteil ist die Model</w:t>
+      <w:r>
+        <w:t>CodeIgniter ist schlank gehalten, wodurch eine hohe Performance erreicht wird und die Einarbeitungszeit im Vergleich zu anderen Frameworks kurz ist. Zentraler Bestandteil ist die Model</w:t>
       </w:r>
       <w:r>
         <w:t xml:space="preserve"> </w:t>
       </w:r>
       <w:r>
-        <w:t xml:space="preserve">View-Controller-Architektur (MVC). </w:t>
-      </w:r>
-      <w:proofErr w:type="spellStart"/>
-      <w:r>
-        <w:t>CodeIgniter</w:t>
-      </w:r>
-      <w:proofErr w:type="spellEnd"/>
-      <w:r>
-        <w:t xml:space="preserve"> enthält eine große Zahl an Bibliotheksklassen und Hilfsfunktionen, die mir Standardaufgaben abnehmen.</w:t>
+        <w:t>View-Controller-Architektur (MVC). CodeIgniter enthält eine große Zahl an Bibliotheksklassen und Hilfsfunktionen, die mir Standardaufgaben abnehmen.</w:t>
       </w:r>
     </w:p>
     <w:p>
@@ -5170,7 +4749,6 @@
           <w:iCs/>
           <w:u w:val="single"/>
         </w:rPr>
-        <w:lastRenderedPageBreak/>
         <w:t>Bootstrap</w:t>
       </w:r>
     </w:p>
@@ -9002,21 +8580,10 @@
 </file>
 
 <file path=customXml/item1.xml><?xml version="1.0" encoding="utf-8"?>
-<?mso-contentType ?>
-<FormTemplates xmlns="http://schemas.microsoft.com/sharepoint/v3/contenttype/forms">
-  <Display>DocumentLibraryForm</Display>
-  <Edit>DocumentLibraryForm</Edit>
-  <New>DocumentLibraryForm</New>
-</FormTemplates>
+<b:Sources xmlns:b="http://schemas.openxmlformats.org/officeDocument/2006/bibliography" xmlns="http://schemas.openxmlformats.org/officeDocument/2006/bibliography" SelectedStyle="\APASixthEditionOfficeOnline.xsl" StyleName="APA" Version="6"/>
 </file>
 
 <file path=customXml/item2.xml><?xml version="1.0" encoding="utf-8"?>
-<p:properties xmlns:p="http://schemas.microsoft.com/office/2006/metadata/properties" xmlns:xsi="http://www.w3.org/2001/XMLSchema-instance" xmlns:pc="http://schemas.microsoft.com/office/infopath/2007/PartnerControls">
-  <documentManagement/>
-</p:properties>
-</file>
-
-<file path=customXml/item3.xml><?xml version="1.0" encoding="utf-8"?>
 <ct:contentTypeSchema xmlns:ct="http://schemas.microsoft.com/office/2006/metadata/contentType" xmlns:ma="http://schemas.microsoft.com/office/2006/metadata/properties/metaAttributes" ct:_="" ma:_="" ma:contentTypeName="Dokument" ma:contentTypeID="0x010100270F46081B4A754B9190754B5A06EE8C" ma:contentTypeVersion="0" ma:contentTypeDescription="Ein neues Dokument erstellen." ma:contentTypeScope="" ma:versionID="15e7fdf870b66698ae345426e70c77c3">
   <xsd:schema xmlns:xsd="http://www.w3.org/2001/XMLSchema" xmlns:xs="http://www.w3.org/2001/XMLSchema" xmlns:p="http://schemas.microsoft.com/office/2006/metadata/properties" targetNamespace="http://schemas.microsoft.com/office/2006/metadata/properties" ma:root="true" ma:fieldsID="88def50fa5cd1a929aee62d244f6190e">
     <xsd:element name="properties">
@@ -9130,28 +8697,30 @@
 </ct:contentTypeSchema>
 </file>
 
+<file path=customXml/item3.xml><?xml version="1.0" encoding="utf-8"?>
+<p:properties xmlns:p="http://schemas.microsoft.com/office/2006/metadata/properties" xmlns:xsi="http://www.w3.org/2001/XMLSchema-instance" xmlns:pc="http://schemas.microsoft.com/office/infopath/2007/PartnerControls">
+  <documentManagement/>
+</p:properties>
+</file>
+
 <file path=customXml/item4.xml><?xml version="1.0" encoding="utf-8"?>
-<b:Sources xmlns:b="http://schemas.openxmlformats.org/officeDocument/2006/bibliography" xmlns="http://schemas.openxmlformats.org/officeDocument/2006/bibliography" SelectedStyle="\APASixthEditionOfficeOnline.xsl" StyleName="APA" Version="6"/>
+<?mso-contentType ?>
+<FormTemplates xmlns="http://schemas.microsoft.com/sharepoint/v3/contenttype/forms">
+  <Display>DocumentLibraryForm</Display>
+  <Edit>DocumentLibraryForm</Edit>
+  <New>DocumentLibraryForm</New>
+</FormTemplates>
 </file>
 
 <file path=customXml/itemProps1.xml><?xml version="1.0" encoding="utf-8"?>
-<ds:datastoreItem xmlns:ds="http://schemas.openxmlformats.org/officeDocument/2006/customXml" ds:itemID="{3A075887-56AD-4333-A999-E43B65D5525D}">
+<ds:datastoreItem xmlns:ds="http://schemas.openxmlformats.org/officeDocument/2006/customXml" ds:itemID="{AFEA77E0-BE8B-4B46-8C76-4F2D23E30971}">
   <ds:schemaRefs>
-    <ds:schemaRef ds:uri="http://schemas.microsoft.com/sharepoint/v3/contenttype/forms"/>
+    <ds:schemaRef ds:uri="http://schemas.openxmlformats.org/officeDocument/2006/bibliography"/>
   </ds:schemaRefs>
 </ds:datastoreItem>
 </file>
 
 <file path=customXml/itemProps2.xml><?xml version="1.0" encoding="utf-8"?>
-<ds:datastoreItem xmlns:ds="http://schemas.openxmlformats.org/officeDocument/2006/customXml" ds:itemID="{B75137AE-84DD-4643-AAA9-9C193079073A}">
-  <ds:schemaRefs>
-    <ds:schemaRef ds:uri="http://schemas.microsoft.com/office/2006/metadata/properties"/>
-    <ds:schemaRef ds:uri="http://schemas.microsoft.com/office/infopath/2007/PartnerControls"/>
-  </ds:schemaRefs>
-</ds:datastoreItem>
-</file>
-
-<file path=customXml/itemProps3.xml><?xml version="1.0" encoding="utf-8"?>
 <ds:datastoreItem xmlns:ds="http://schemas.openxmlformats.org/officeDocument/2006/customXml" ds:itemID="{174CA1B3-6057-4A11-95DE-287363172D80}">
   <ds:schemaRefs>
     <ds:schemaRef ds:uri="http://schemas.microsoft.com/office/2006/metadata/contentType"/>
@@ -9167,10 +8736,19 @@
 </ds:datastoreItem>
 </file>
 
+<file path=customXml/itemProps3.xml><?xml version="1.0" encoding="utf-8"?>
+<ds:datastoreItem xmlns:ds="http://schemas.openxmlformats.org/officeDocument/2006/customXml" ds:itemID="{B75137AE-84DD-4643-AAA9-9C193079073A}">
+  <ds:schemaRefs>
+    <ds:schemaRef ds:uri="http://schemas.microsoft.com/office/2006/metadata/properties"/>
+    <ds:schemaRef ds:uri="http://schemas.microsoft.com/office/infopath/2007/PartnerControls"/>
+  </ds:schemaRefs>
+</ds:datastoreItem>
+</file>
+
 <file path=customXml/itemProps4.xml><?xml version="1.0" encoding="utf-8"?>
-<ds:datastoreItem xmlns:ds="http://schemas.openxmlformats.org/officeDocument/2006/customXml" ds:itemID="{AFEA77E0-BE8B-4B46-8C76-4F2D23E30971}">
+<ds:datastoreItem xmlns:ds="http://schemas.openxmlformats.org/officeDocument/2006/customXml" ds:itemID="{3A075887-56AD-4333-A999-E43B65D5525D}">
   <ds:schemaRefs>
-    <ds:schemaRef ds:uri="http://schemas.openxmlformats.org/officeDocument/2006/bibliography"/>
+    <ds:schemaRef ds:uri="http://schemas.microsoft.com/sharepoint/v3/contenttype/forms"/>
   </ds:schemaRefs>
 </ds:datastoreItem>
 </file>
</xml_diff>

<commit_message>
code clean and Doku
</commit_message>
<xml_diff>
--- a/Fehlzeiten_Doku.docx
+++ b/Fehlzeiten_Doku.docx
@@ -4373,19 +4373,7 @@
         <w:spacing w:after="0"/>
       </w:pPr>
       <w:r>
-        <w:t xml:space="preserve">Ich habe </w:t>
-      </w:r>
-      <w:r>
-        <w:t>JavaScript</w:t>
-      </w:r>
-      <w:r>
-        <w:t xml:space="preserve"> verwendet, um Notizen und ein Textfeld ein- und auszublenden. Wenn der Arbeitnehmer bei einem Arztbesuch oder krank ist, muss er eine AU mitbringen. und wenn es sonstiges </w:t>
-      </w:r>
-      <w:r>
-        <w:t>ist,</w:t>
-      </w:r>
-      <w:r>
-        <w:t xml:space="preserve"> muss er eine kurze </w:t>
+        <w:t xml:space="preserve">Ich habe JavaScript verwendet, um Notizen und ein Textfeld ein- und auszublenden. Wenn der Arbeitnehmer bei einem Arztbesuch oder krank ist, muss er eine AU mitbringen. und wenn es sonstiges ist, muss er eine kurze </w:t>
       </w:r>
       <w:r>
         <w:t>M</w:t>
@@ -4636,6 +4624,15 @@
       </w:r>
       <w:r>
         <w:t>und dass der Benutzer einen anderen Benutzer als krank markieren kann</w:t>
+      </w:r>
+      <w:r>
+        <w:t>.</w:t>
+      </w:r>
+      <w:r>
+        <w:t xml:space="preserve"> Und </w:t>
+      </w:r>
+      <w:r>
+        <w:t>die Möglichkeit, dass ein Mitarbeiter einen anderen Mitarbeiter als anwesend registrieren kann</w:t>
       </w:r>
       <w:r>
         <w:t>.</w:t>
@@ -8580,10 +8577,21 @@
 </file>
 
 <file path=customXml/item1.xml><?xml version="1.0" encoding="utf-8"?>
-<b:Sources xmlns:b="http://schemas.openxmlformats.org/officeDocument/2006/bibliography" xmlns="http://schemas.openxmlformats.org/officeDocument/2006/bibliography" SelectedStyle="\APASixthEditionOfficeOnline.xsl" StyleName="APA" Version="6"/>
+<?mso-contentType ?>
+<FormTemplates xmlns="http://schemas.microsoft.com/sharepoint/v3/contenttype/forms">
+  <Display>DocumentLibraryForm</Display>
+  <Edit>DocumentLibraryForm</Edit>
+  <New>DocumentLibraryForm</New>
+</FormTemplates>
 </file>
 
 <file path=customXml/item2.xml><?xml version="1.0" encoding="utf-8"?>
+<p:properties xmlns:p="http://schemas.microsoft.com/office/2006/metadata/properties" xmlns:xsi="http://www.w3.org/2001/XMLSchema-instance" xmlns:pc="http://schemas.microsoft.com/office/infopath/2007/PartnerControls">
+  <documentManagement/>
+</p:properties>
+</file>
+
+<file path=customXml/item3.xml><?xml version="1.0" encoding="utf-8"?>
 <ct:contentTypeSchema xmlns:ct="http://schemas.microsoft.com/office/2006/metadata/contentType" xmlns:ma="http://schemas.microsoft.com/office/2006/metadata/properties/metaAttributes" ct:_="" ma:_="" ma:contentTypeName="Dokument" ma:contentTypeID="0x010100270F46081B4A754B9190754B5A06EE8C" ma:contentTypeVersion="0" ma:contentTypeDescription="Ein neues Dokument erstellen." ma:contentTypeScope="" ma:versionID="15e7fdf870b66698ae345426e70c77c3">
   <xsd:schema xmlns:xsd="http://www.w3.org/2001/XMLSchema" xmlns:xs="http://www.w3.org/2001/XMLSchema" xmlns:p="http://schemas.microsoft.com/office/2006/metadata/properties" targetNamespace="http://schemas.microsoft.com/office/2006/metadata/properties" ma:root="true" ma:fieldsID="88def50fa5cd1a929aee62d244f6190e">
     <xsd:element name="properties">
@@ -8697,30 +8705,28 @@
 </ct:contentTypeSchema>
 </file>
 
-<file path=customXml/item3.xml><?xml version="1.0" encoding="utf-8"?>
-<p:properties xmlns:p="http://schemas.microsoft.com/office/2006/metadata/properties" xmlns:xsi="http://www.w3.org/2001/XMLSchema-instance" xmlns:pc="http://schemas.microsoft.com/office/infopath/2007/PartnerControls">
-  <documentManagement/>
-</p:properties>
-</file>
-
 <file path=customXml/item4.xml><?xml version="1.0" encoding="utf-8"?>
-<?mso-contentType ?>
-<FormTemplates xmlns="http://schemas.microsoft.com/sharepoint/v3/contenttype/forms">
-  <Display>DocumentLibraryForm</Display>
-  <Edit>DocumentLibraryForm</Edit>
-  <New>DocumentLibraryForm</New>
-</FormTemplates>
+<b:Sources xmlns:b="http://schemas.openxmlformats.org/officeDocument/2006/bibliography" xmlns="http://schemas.openxmlformats.org/officeDocument/2006/bibliography" SelectedStyle="\APASixthEditionOfficeOnline.xsl" StyleName="APA" Version="6"/>
 </file>
 
 <file path=customXml/itemProps1.xml><?xml version="1.0" encoding="utf-8"?>
-<ds:datastoreItem xmlns:ds="http://schemas.openxmlformats.org/officeDocument/2006/customXml" ds:itemID="{AFEA77E0-BE8B-4B46-8C76-4F2D23E30971}">
+<ds:datastoreItem xmlns:ds="http://schemas.openxmlformats.org/officeDocument/2006/customXml" ds:itemID="{3A075887-56AD-4333-A999-E43B65D5525D}">
   <ds:schemaRefs>
-    <ds:schemaRef ds:uri="http://schemas.openxmlformats.org/officeDocument/2006/bibliography"/>
+    <ds:schemaRef ds:uri="http://schemas.microsoft.com/sharepoint/v3/contenttype/forms"/>
   </ds:schemaRefs>
 </ds:datastoreItem>
 </file>
 
 <file path=customXml/itemProps2.xml><?xml version="1.0" encoding="utf-8"?>
+<ds:datastoreItem xmlns:ds="http://schemas.openxmlformats.org/officeDocument/2006/customXml" ds:itemID="{B75137AE-84DD-4643-AAA9-9C193079073A}">
+  <ds:schemaRefs>
+    <ds:schemaRef ds:uri="http://schemas.microsoft.com/office/2006/metadata/properties"/>
+    <ds:schemaRef ds:uri="http://schemas.microsoft.com/office/infopath/2007/PartnerControls"/>
+  </ds:schemaRefs>
+</ds:datastoreItem>
+</file>
+
+<file path=customXml/itemProps3.xml><?xml version="1.0" encoding="utf-8"?>
 <ds:datastoreItem xmlns:ds="http://schemas.openxmlformats.org/officeDocument/2006/customXml" ds:itemID="{174CA1B3-6057-4A11-95DE-287363172D80}">
   <ds:schemaRefs>
     <ds:schemaRef ds:uri="http://schemas.microsoft.com/office/2006/metadata/contentType"/>
@@ -8736,19 +8742,10 @@
 </ds:datastoreItem>
 </file>
 
-<file path=customXml/itemProps3.xml><?xml version="1.0" encoding="utf-8"?>
-<ds:datastoreItem xmlns:ds="http://schemas.openxmlformats.org/officeDocument/2006/customXml" ds:itemID="{B75137AE-84DD-4643-AAA9-9C193079073A}">
+<file path=customXml/itemProps4.xml><?xml version="1.0" encoding="utf-8"?>
+<ds:datastoreItem xmlns:ds="http://schemas.openxmlformats.org/officeDocument/2006/customXml" ds:itemID="{AFEA77E0-BE8B-4B46-8C76-4F2D23E30971}">
   <ds:schemaRefs>
-    <ds:schemaRef ds:uri="http://schemas.microsoft.com/office/2006/metadata/properties"/>
-    <ds:schemaRef ds:uri="http://schemas.microsoft.com/office/infopath/2007/PartnerControls"/>
-  </ds:schemaRefs>
-</ds:datastoreItem>
-</file>
-
-<file path=customXml/itemProps4.xml><?xml version="1.0" encoding="utf-8"?>
-<ds:datastoreItem xmlns:ds="http://schemas.openxmlformats.org/officeDocument/2006/customXml" ds:itemID="{3A075887-56AD-4333-A999-E43B65D5525D}">
-  <ds:schemaRefs>
-    <ds:schemaRef ds:uri="http://schemas.microsoft.com/sharepoint/v3/contenttype/forms"/>
+    <ds:schemaRef ds:uri="http://schemas.openxmlformats.org/officeDocument/2006/bibliography"/>
   </ds:schemaRefs>
 </ds:datastoreItem>
 </file>
</xml_diff>